<commit_message>
file updates Lab7 progress
</commit_message>
<xml_diff>
--- a/Labs/Lab7/ReviewWeek.docx
+++ b/Labs/Lab7/ReviewWeek.docx
@@ -58,24 +58,504 @@
     </w:p>
     <w:p>
       <w:pPr>
-        <w:rPr>
-          <w:sz w:val="24"/>
-        </w:rPr>
-      </w:pPr>
-      <w:r>
-        <w:rPr>
-          <w:sz w:val="24"/>
-        </w:rPr>
-        <w:t>Containers</w:t>
+        <w:jc w:val="both"/>
+        <w:rPr>
+          <w:sz w:val="24"/>
+        </w:rPr>
+      </w:pPr>
+      <w:r>
+        <w:rPr>
+          <w:sz w:val="24"/>
+        </w:rPr>
+        <w:t>Interoperability</w:t>
+      </w:r>
+      <w:r>
+        <w:rPr>
+          <w:sz w:val="24"/>
+        </w:rPr>
+        <w:t xml:space="preserve"> is a massive issue for cloud services. This is due to the devices or software having dependencies or inter-dependencies where they won’t work with each other. Like modifying one piece of software might bring down the entire stack.</w:t>
+      </w:r>
+    </w:p>
+    <w:p>
+      <w:pPr>
+        <w:jc w:val="both"/>
+        <w:rPr>
+          <w:sz w:val="24"/>
+        </w:rPr>
+      </w:pPr>
+      <w:r>
+        <w:rPr>
+          <w:sz w:val="24"/>
+        </w:rPr>
+        <w:t>Isolation of software can be used to try and prevent inter-dependencies. Generally they’ll have a complex software system to ensure that all virtual machines aren’t dependent on each other.</w:t>
+      </w:r>
+    </w:p>
+    <w:p>
+      <w:pPr>
+        <w:jc w:val="both"/>
+        <w:rPr>
+          <w:sz w:val="24"/>
+        </w:rPr>
+      </w:pPr>
+      <w:r>
+        <w:rPr>
+          <w:sz w:val="24"/>
+        </w:rPr>
+        <w:t xml:space="preserve">However </w:t>
+      </w:r>
+      <w:r>
+        <w:rPr>
+          <w:sz w:val="24"/>
+        </w:rPr>
+        <w:t xml:space="preserve">Docker is able to solve the problem of </w:t>
+      </w:r>
+      <w:r>
+        <w:rPr>
+          <w:sz w:val="24"/>
+        </w:rPr>
+        <w:t>Interoperability</w:t>
+      </w:r>
+      <w:r>
+        <w:rPr>
+          <w:sz w:val="24"/>
+        </w:rPr>
+        <w:t xml:space="preserve"> by introducing standardised containers. Basically we can put whatever we want in the container and it’s sealed off from the rest of the software but we can take what we need out when we need it (in this case it’s generally libraries). </w:t>
+      </w:r>
+    </w:p>
+    <w:p>
+      <w:pPr>
+        <w:jc w:val="both"/>
+        <w:rPr>
+          <w:sz w:val="24"/>
+        </w:rPr>
+      </w:pPr>
+      <w:r>
+        <w:rPr>
+          <w:sz w:val="24"/>
+        </w:rPr>
+        <w:t>If we ship in containers, docker is a shipping</w:t>
+      </w:r>
+      <w:r>
+        <w:rPr>
+          <w:sz w:val="24"/>
+        </w:rPr>
+        <w:t xml:space="preserve"> container for </w:t>
+      </w:r>
+      <w:proofErr w:type="spellStart"/>
+      <w:proofErr w:type="gramStart"/>
+      <w:r>
+        <w:rPr>
+          <w:sz w:val="24"/>
+        </w:rPr>
+        <w:t>source</w:t>
+      </w:r>
+      <w:r>
+        <w:rPr>
+          <w:sz w:val="24"/>
+        </w:rPr>
+        <w:t>code</w:t>
+      </w:r>
+      <w:proofErr w:type="spellEnd"/>
+      <w:r>
+        <w:rPr>
+          <w:sz w:val="24"/>
+        </w:rPr>
+        <w:t>,</w:t>
+      </w:r>
+      <w:proofErr w:type="gramEnd"/>
+      <w:r>
+        <w:rPr>
+          <w:sz w:val="24"/>
+        </w:rPr>
+        <w:t xml:space="preserve"> we solve the </w:t>
+      </w:r>
+      <w:r>
+        <w:rPr>
+          <w:sz w:val="24"/>
+        </w:rPr>
+        <w:t>Interoperability</w:t>
+      </w:r>
+      <w:r>
+        <w:rPr>
+          <w:sz w:val="24"/>
+        </w:rPr>
+        <w:t xml:space="preserve"> issue by giving a standard way of putting code into an interface, which we can ship around to where we want.</w:t>
+      </w:r>
+    </w:p>
+    <w:p>
+      <w:r>
+        <w:br w:type="page"/>
+      </w:r>
+    </w:p>
+    <w:p>
+      <w:pPr>
+        <w:jc w:val="both"/>
+        <w:rPr>
+          <w:sz w:val="24"/>
+        </w:rPr>
+      </w:pPr>
+      <w:r>
+        <w:rPr>
+          <w:sz w:val="24"/>
+        </w:rPr>
+        <w:lastRenderedPageBreak/>
+        <w:t>If we compare a Traditional Virtual Server to Docker we can see a number of very significant differences which makes Docker to be the better choice against most Traditional Virtual Servers…</w:t>
+      </w:r>
+    </w:p>
+    <w:p>
+      <w:pPr>
+        <w:jc w:val="both"/>
+        <w:rPr>
+          <w:b/>
+          <w:sz w:val="24"/>
+        </w:rPr>
+      </w:pPr>
+      <w:r>
+        <w:rPr>
+          <w:b/>
+          <w:sz w:val="24"/>
+        </w:rPr>
+        <w:t>Traditional Server:</w:t>
+      </w:r>
+    </w:p>
+    <w:p>
+      <w:pPr>
+        <w:pStyle w:val="ListParagraph"/>
+        <w:numPr>
+          <w:ilvl w:val="0"/>
+          <w:numId w:val="1"/>
+        </w:numPr>
+        <w:jc w:val="both"/>
+        <w:rPr>
+          <w:sz w:val="24"/>
+        </w:rPr>
+      </w:pPr>
+      <w:r>
+        <w:rPr>
+          <w:sz w:val="24"/>
+        </w:rPr>
+        <w:t>Has a host operating system</w:t>
+      </w:r>
+    </w:p>
+    <w:p>
+      <w:pPr>
+        <w:pStyle w:val="ListParagraph"/>
+        <w:numPr>
+          <w:ilvl w:val="0"/>
+          <w:numId w:val="1"/>
+        </w:numPr>
+        <w:jc w:val="both"/>
+        <w:rPr>
+          <w:sz w:val="24"/>
+        </w:rPr>
+      </w:pPr>
+      <w:r>
+        <w:rPr>
+          <w:sz w:val="24"/>
+        </w:rPr>
+        <w:t>Hypervisor to facilitate virtual instances on top of that</w:t>
+      </w:r>
+    </w:p>
+    <w:p>
+      <w:pPr>
+        <w:pStyle w:val="ListParagraph"/>
+        <w:numPr>
+          <w:ilvl w:val="0"/>
+          <w:numId w:val="1"/>
+        </w:numPr>
+        <w:jc w:val="both"/>
+        <w:rPr>
+          <w:sz w:val="24"/>
+        </w:rPr>
+      </w:pPr>
+      <w:r>
+        <w:rPr>
+          <w:sz w:val="24"/>
+        </w:rPr>
+        <w:t>Traditional hardware virtualisation, aims to create an entire virtual machine</w:t>
+      </w:r>
+    </w:p>
+    <w:p>
+      <w:pPr>
+        <w:jc w:val="both"/>
+        <w:rPr>
+          <w:sz w:val="24"/>
+        </w:rPr>
+      </w:pPr>
+      <w:r>
+        <w:rPr>
+          <w:sz w:val="24"/>
+        </w:rPr>
+        <w:t>To have multiple copies of that application running on a server you have to fully replicate the guest operating systems and the libraries associated with that, almost like running a full PC.</w:t>
+      </w:r>
+    </w:p>
+    <w:p>
+      <w:pPr>
+        <w:jc w:val="both"/>
+        <w:rPr>
+          <w:b/>
+          <w:sz w:val="24"/>
+        </w:rPr>
+      </w:pPr>
+      <w:r>
+        <w:rPr>
+          <w:b/>
+          <w:sz w:val="24"/>
+        </w:rPr>
+        <w:t>Docker Server:</w:t>
+      </w:r>
+    </w:p>
+    <w:p>
+      <w:pPr>
+        <w:jc w:val="both"/>
+        <w:rPr>
+          <w:sz w:val="24"/>
+        </w:rPr>
+      </w:pPr>
+      <w:r>
+        <w:rPr>
+          <w:sz w:val="24"/>
+        </w:rPr>
+        <w:t>Docker shares libraries and packages where appropriate</w:t>
+      </w:r>
+    </w:p>
+    <w:p>
+      <w:pPr>
+        <w:pStyle w:val="ListParagraph"/>
+        <w:numPr>
+          <w:ilvl w:val="0"/>
+          <w:numId w:val="2"/>
+        </w:numPr>
+        <w:jc w:val="both"/>
+        <w:rPr>
+          <w:sz w:val="24"/>
+        </w:rPr>
+      </w:pPr>
+      <w:r>
+        <w:rPr>
+          <w:sz w:val="24"/>
+        </w:rPr>
+        <w:t>The container comprises an application  and its dependencies</w:t>
+      </w:r>
+    </w:p>
+    <w:p>
+      <w:pPr>
+        <w:pStyle w:val="ListParagraph"/>
+        <w:numPr>
+          <w:ilvl w:val="0"/>
+          <w:numId w:val="2"/>
+        </w:numPr>
+        <w:jc w:val="both"/>
+        <w:rPr>
+          <w:sz w:val="24"/>
+        </w:rPr>
+      </w:pPr>
+      <w:r>
+        <w:rPr>
+          <w:sz w:val="24"/>
+        </w:rPr>
+        <w:t xml:space="preserve">Containers serve to isolate processes which run in the solation in </w:t>
+      </w:r>
+      <w:proofErr w:type="spellStart"/>
+      <w:r>
+        <w:rPr>
+          <w:sz w:val="24"/>
+        </w:rPr>
+        <w:t>userspace</w:t>
+      </w:r>
+      <w:proofErr w:type="spellEnd"/>
+      <w:r>
+        <w:rPr>
+          <w:sz w:val="24"/>
+        </w:rPr>
+        <w:t xml:space="preserve"> on the host’s operating system.</w:t>
+      </w:r>
+    </w:p>
+    <w:p>
+      <w:pPr>
+        <w:pStyle w:val="ListParagraph"/>
+        <w:jc w:val="both"/>
+        <w:rPr>
+          <w:sz w:val="24"/>
+        </w:rPr>
+      </w:pPr>
+    </w:p>
+    <w:p>
+      <w:pPr>
+        <w:jc w:val="both"/>
+        <w:rPr>
+          <w:sz w:val="24"/>
+        </w:rPr>
+      </w:pPr>
+      <w:r>
+        <w:rPr>
+          <w:sz w:val="24"/>
+        </w:rPr>
+        <w:t xml:space="preserve">If we wanted to do that in </w:t>
+      </w:r>
+      <w:proofErr w:type="spellStart"/>
+      <w:r>
+        <w:rPr>
+          <w:sz w:val="24"/>
+        </w:rPr>
+        <w:t>Vmware</w:t>
+      </w:r>
+      <w:proofErr w:type="spellEnd"/>
+      <w:r>
+        <w:rPr>
+          <w:sz w:val="24"/>
+        </w:rPr>
+        <w:t>, KVM and Zen virtual machines you’d have to create a full stack of all the software required for that virtualisation.</w:t>
+      </w:r>
+    </w:p>
+    <w:p>
+      <w:pPr>
+        <w:jc w:val="both"/>
+        <w:rPr>
+          <w:sz w:val="24"/>
+        </w:rPr>
+      </w:pPr>
+      <w:r>
+        <w:rPr>
+          <w:sz w:val="24"/>
+        </w:rPr>
+        <w:t xml:space="preserve">It massively increases the deployment size compared to docker due to the lack of reuse of software. </w:t>
+      </w:r>
+    </w:p>
+    <w:p>
+      <w:pPr>
+        <w:jc w:val="both"/>
+        <w:rPr>
+          <w:sz w:val="24"/>
+        </w:rPr>
+      </w:pPr>
+      <w:r>
+        <w:rPr>
+          <w:sz w:val="24"/>
+        </w:rPr>
+        <w:t xml:space="preserve">With a traditional VM, each application, each copy of an application and each slight modification of an application </w:t>
+      </w:r>
+      <w:proofErr w:type="gramStart"/>
+      <w:r>
+        <w:rPr>
+          <w:sz w:val="24"/>
+        </w:rPr>
+        <w:t>requires</w:t>
+      </w:r>
+      <w:proofErr w:type="gramEnd"/>
+      <w:r>
+        <w:rPr>
+          <w:sz w:val="24"/>
+        </w:rPr>
+        <w:t xml:space="preserve"> creating an entirely new VM.</w:t>
+      </w:r>
+    </w:p>
+    <w:p>
+      <w:pPr>
+        <w:jc w:val="both"/>
+        <w:rPr>
+          <w:sz w:val="24"/>
+        </w:rPr>
+      </w:pPr>
+      <w:r>
+        <w:rPr>
+          <w:sz w:val="24"/>
+        </w:rPr>
+        <w:t>A new application on host need only have the application and its binaries/libraries.</w:t>
+      </w:r>
+    </w:p>
+    <w:p>
+      <w:pPr>
+        <w:jc w:val="both"/>
+        <w:rPr>
+          <w:sz w:val="24"/>
+        </w:rPr>
+      </w:pPr>
+      <w:r>
+        <w:rPr>
+          <w:sz w:val="24"/>
+        </w:rPr>
+        <w:t>They are basically shared in the same space to allow containers to work more efficiently</w:t>
       </w:r>
       <w:bookmarkStart w:id="0" w:name="_GoBack"/>
       <w:bookmarkEnd w:id="0"/>
+      <w:r>
+        <w:rPr>
+          <w:sz w:val="24"/>
+        </w:rPr>
+        <w:t>.</w:t>
+      </w:r>
+    </w:p>
+    <w:p>
+      <w:pPr>
+        <w:jc w:val="both"/>
+        <w:rPr>
+          <w:sz w:val="24"/>
+        </w:rPr>
+      </w:pPr>
+    </w:p>
+    <w:p>
+      <w:pPr>
+        <w:jc w:val="both"/>
+        <w:rPr>
+          <w:sz w:val="24"/>
+        </w:rPr>
+      </w:pPr>
+    </w:p>
+    <w:p>
+      <w:pPr>
+        <w:jc w:val="both"/>
+        <w:rPr>
+          <w:sz w:val="24"/>
+        </w:rPr>
+      </w:pPr>
+    </w:p>
+    <w:p>
+      <w:pPr>
+        <w:jc w:val="both"/>
+        <w:rPr>
+          <w:sz w:val="24"/>
+        </w:rPr>
+      </w:pPr>
+    </w:p>
+    <w:p>
+      <w:pPr>
+        <w:jc w:val="both"/>
+        <w:rPr>
+          <w:sz w:val="24"/>
+        </w:rPr>
+      </w:pPr>
+    </w:p>
+    <w:p>
+      <w:pPr>
+        <w:jc w:val="both"/>
+        <w:rPr>
+          <w:sz w:val="24"/>
+        </w:rPr>
+      </w:pPr>
+    </w:p>
+    <w:p>
+      <w:pPr>
+        <w:jc w:val="both"/>
+        <w:rPr>
+          <w:sz w:val="24"/>
+        </w:rPr>
+      </w:pPr>
+    </w:p>
+    <w:p>
+      <w:pPr>
+        <w:jc w:val="both"/>
+        <w:rPr>
+          <w:sz w:val="24"/>
+        </w:rPr>
+      </w:pPr>
     </w:p>
     <w:sectPr>
-      <w:headerReference w:type="default" r:id="rId7"/>
+      <w:headerReference w:type="first" r:id="rId8"/>
       <w:pgSz w:w="11906" w:h="16838"/>
       <w:pgMar w:top="1440" w:right="1440" w:bottom="1440" w:left="1440" w:header="708" w:footer="708" w:gutter="0"/>
       <w:cols w:space="708"/>
+      <w:titlePg/>
       <w:docGrid w:linePitch="360"/>
     </w:sectPr>
   </w:body>
@@ -139,10 +619,260 @@
       <w:pStyle w:val="Header"/>
     </w:pPr>
     <w:r>
-      <w:t>D14123580 Donncha Cassidy-Hand</w:t>
+      <w:t xml:space="preserve">D14123580 </w:t>
+    </w:r>
+    <w:proofErr w:type="spellStart"/>
+    <w:r>
+      <w:t>Donncha</w:t>
+    </w:r>
+    <w:proofErr w:type="spellEnd"/>
+    <w:r>
+      <w:t xml:space="preserve"> Cassidy-Hand</w:t>
     </w:r>
   </w:p>
+  <w:p>
+    <w:pPr>
+      <w:pStyle w:val="Header"/>
+    </w:pPr>
+  </w:p>
 </w:hdr>
+</file>
+
+<file path=word/numbering.xml><?xml version="1.0" encoding="utf-8"?>
+<w:numbering xmlns:wpc="http://schemas.microsoft.com/office/word/2010/wordprocessingCanvas" xmlns:mc="http://schemas.openxmlformats.org/markup-compatibility/2006" xmlns:o="urn:schemas-microsoft-com:office:office" xmlns:r="http://schemas.openxmlformats.org/officeDocument/2006/relationships" xmlns:m="http://schemas.openxmlformats.org/officeDocument/2006/math" xmlns:v="urn:schemas-microsoft-com:vml" xmlns:wp14="http://schemas.microsoft.com/office/word/2010/wordprocessingDrawing" xmlns:wp="http://schemas.openxmlformats.org/drawingml/2006/wordprocessingDrawing" xmlns:w10="urn:schemas-microsoft-com:office:word" xmlns:w="http://schemas.openxmlformats.org/wordprocessingml/2006/main" xmlns:w14="http://schemas.microsoft.com/office/word/2010/wordml" xmlns:wpg="http://schemas.microsoft.com/office/word/2010/wordprocessingGroup" xmlns:wpi="http://schemas.microsoft.com/office/word/2010/wordprocessingInk" xmlns:wne="http://schemas.microsoft.com/office/word/2006/wordml" xmlns:wps="http://schemas.microsoft.com/office/word/2010/wordprocessingShape" mc:Ignorable="w14 wp14">
+  <w:abstractNum w:abstractNumId="0">
+    <w:nsid w:val="0DB63D1C"/>
+    <w:multiLevelType w:val="hybridMultilevel"/>
+    <w:tmpl w:val="1C4041FC"/>
+    <w:lvl w:ilvl="0" w:tplc="08090001">
+      <w:start w:val="1"/>
+      <w:numFmt w:val="bullet"/>
+      <w:lvlText w:val=""/>
+      <w:lvlJc w:val="left"/>
+      <w:pPr>
+        <w:ind w:left="720" w:hanging="360"/>
+      </w:pPr>
+      <w:rPr>
+        <w:rFonts w:ascii="Symbol" w:hAnsi="Symbol" w:hint="default"/>
+      </w:rPr>
+    </w:lvl>
+    <w:lvl w:ilvl="1" w:tplc="08090003" w:tentative="1">
+      <w:start w:val="1"/>
+      <w:numFmt w:val="bullet"/>
+      <w:lvlText w:val="o"/>
+      <w:lvlJc w:val="left"/>
+      <w:pPr>
+        <w:ind w:left="1440" w:hanging="360"/>
+      </w:pPr>
+      <w:rPr>
+        <w:rFonts w:ascii="Courier New" w:hAnsi="Courier New" w:cs="Courier New" w:hint="default"/>
+      </w:rPr>
+    </w:lvl>
+    <w:lvl w:ilvl="2" w:tplc="08090005" w:tentative="1">
+      <w:start w:val="1"/>
+      <w:numFmt w:val="bullet"/>
+      <w:lvlText w:val=""/>
+      <w:lvlJc w:val="left"/>
+      <w:pPr>
+        <w:ind w:left="2160" w:hanging="360"/>
+      </w:pPr>
+      <w:rPr>
+        <w:rFonts w:ascii="Wingdings" w:hAnsi="Wingdings" w:hint="default"/>
+      </w:rPr>
+    </w:lvl>
+    <w:lvl w:ilvl="3" w:tplc="08090001" w:tentative="1">
+      <w:start w:val="1"/>
+      <w:numFmt w:val="bullet"/>
+      <w:lvlText w:val=""/>
+      <w:lvlJc w:val="left"/>
+      <w:pPr>
+        <w:ind w:left="2880" w:hanging="360"/>
+      </w:pPr>
+      <w:rPr>
+        <w:rFonts w:ascii="Symbol" w:hAnsi="Symbol" w:hint="default"/>
+      </w:rPr>
+    </w:lvl>
+    <w:lvl w:ilvl="4" w:tplc="08090003" w:tentative="1">
+      <w:start w:val="1"/>
+      <w:numFmt w:val="bullet"/>
+      <w:lvlText w:val="o"/>
+      <w:lvlJc w:val="left"/>
+      <w:pPr>
+        <w:ind w:left="3600" w:hanging="360"/>
+      </w:pPr>
+      <w:rPr>
+        <w:rFonts w:ascii="Courier New" w:hAnsi="Courier New" w:cs="Courier New" w:hint="default"/>
+      </w:rPr>
+    </w:lvl>
+    <w:lvl w:ilvl="5" w:tplc="08090005" w:tentative="1">
+      <w:start w:val="1"/>
+      <w:numFmt w:val="bullet"/>
+      <w:lvlText w:val=""/>
+      <w:lvlJc w:val="left"/>
+      <w:pPr>
+        <w:ind w:left="4320" w:hanging="360"/>
+      </w:pPr>
+      <w:rPr>
+        <w:rFonts w:ascii="Wingdings" w:hAnsi="Wingdings" w:hint="default"/>
+      </w:rPr>
+    </w:lvl>
+    <w:lvl w:ilvl="6" w:tplc="08090001" w:tentative="1">
+      <w:start w:val="1"/>
+      <w:numFmt w:val="bullet"/>
+      <w:lvlText w:val=""/>
+      <w:lvlJc w:val="left"/>
+      <w:pPr>
+        <w:ind w:left="5040" w:hanging="360"/>
+      </w:pPr>
+      <w:rPr>
+        <w:rFonts w:ascii="Symbol" w:hAnsi="Symbol" w:hint="default"/>
+      </w:rPr>
+    </w:lvl>
+    <w:lvl w:ilvl="7" w:tplc="08090003" w:tentative="1">
+      <w:start w:val="1"/>
+      <w:numFmt w:val="bullet"/>
+      <w:lvlText w:val="o"/>
+      <w:lvlJc w:val="left"/>
+      <w:pPr>
+        <w:ind w:left="5760" w:hanging="360"/>
+      </w:pPr>
+      <w:rPr>
+        <w:rFonts w:ascii="Courier New" w:hAnsi="Courier New" w:cs="Courier New" w:hint="default"/>
+      </w:rPr>
+    </w:lvl>
+    <w:lvl w:ilvl="8" w:tplc="08090005" w:tentative="1">
+      <w:start w:val="1"/>
+      <w:numFmt w:val="bullet"/>
+      <w:lvlText w:val=""/>
+      <w:lvlJc w:val="left"/>
+      <w:pPr>
+        <w:ind w:left="6480" w:hanging="360"/>
+      </w:pPr>
+      <w:rPr>
+        <w:rFonts w:ascii="Wingdings" w:hAnsi="Wingdings" w:hint="default"/>
+      </w:rPr>
+    </w:lvl>
+  </w:abstractNum>
+  <w:abstractNum w:abstractNumId="1">
+    <w:nsid w:val="64667B06"/>
+    <w:multiLevelType w:val="hybridMultilevel"/>
+    <w:tmpl w:val="BE36BB84"/>
+    <w:lvl w:ilvl="0" w:tplc="08090001">
+      <w:start w:val="1"/>
+      <w:numFmt w:val="bullet"/>
+      <w:lvlText w:val=""/>
+      <w:lvlJc w:val="left"/>
+      <w:pPr>
+        <w:ind w:left="720" w:hanging="360"/>
+      </w:pPr>
+      <w:rPr>
+        <w:rFonts w:ascii="Symbol" w:hAnsi="Symbol" w:hint="default"/>
+      </w:rPr>
+    </w:lvl>
+    <w:lvl w:ilvl="1" w:tplc="08090003" w:tentative="1">
+      <w:start w:val="1"/>
+      <w:numFmt w:val="bullet"/>
+      <w:lvlText w:val="o"/>
+      <w:lvlJc w:val="left"/>
+      <w:pPr>
+        <w:ind w:left="1440" w:hanging="360"/>
+      </w:pPr>
+      <w:rPr>
+        <w:rFonts w:ascii="Courier New" w:hAnsi="Courier New" w:cs="Courier New" w:hint="default"/>
+      </w:rPr>
+    </w:lvl>
+    <w:lvl w:ilvl="2" w:tplc="08090005" w:tentative="1">
+      <w:start w:val="1"/>
+      <w:numFmt w:val="bullet"/>
+      <w:lvlText w:val=""/>
+      <w:lvlJc w:val="left"/>
+      <w:pPr>
+        <w:ind w:left="2160" w:hanging="360"/>
+      </w:pPr>
+      <w:rPr>
+        <w:rFonts w:ascii="Wingdings" w:hAnsi="Wingdings" w:hint="default"/>
+      </w:rPr>
+    </w:lvl>
+    <w:lvl w:ilvl="3" w:tplc="08090001" w:tentative="1">
+      <w:start w:val="1"/>
+      <w:numFmt w:val="bullet"/>
+      <w:lvlText w:val=""/>
+      <w:lvlJc w:val="left"/>
+      <w:pPr>
+        <w:ind w:left="2880" w:hanging="360"/>
+      </w:pPr>
+      <w:rPr>
+        <w:rFonts w:ascii="Symbol" w:hAnsi="Symbol" w:hint="default"/>
+      </w:rPr>
+    </w:lvl>
+    <w:lvl w:ilvl="4" w:tplc="08090003" w:tentative="1">
+      <w:start w:val="1"/>
+      <w:numFmt w:val="bullet"/>
+      <w:lvlText w:val="o"/>
+      <w:lvlJc w:val="left"/>
+      <w:pPr>
+        <w:ind w:left="3600" w:hanging="360"/>
+      </w:pPr>
+      <w:rPr>
+        <w:rFonts w:ascii="Courier New" w:hAnsi="Courier New" w:cs="Courier New" w:hint="default"/>
+      </w:rPr>
+    </w:lvl>
+    <w:lvl w:ilvl="5" w:tplc="08090005" w:tentative="1">
+      <w:start w:val="1"/>
+      <w:numFmt w:val="bullet"/>
+      <w:lvlText w:val=""/>
+      <w:lvlJc w:val="left"/>
+      <w:pPr>
+        <w:ind w:left="4320" w:hanging="360"/>
+      </w:pPr>
+      <w:rPr>
+        <w:rFonts w:ascii="Wingdings" w:hAnsi="Wingdings" w:hint="default"/>
+      </w:rPr>
+    </w:lvl>
+    <w:lvl w:ilvl="6" w:tplc="08090001" w:tentative="1">
+      <w:start w:val="1"/>
+      <w:numFmt w:val="bullet"/>
+      <w:lvlText w:val=""/>
+      <w:lvlJc w:val="left"/>
+      <w:pPr>
+        <w:ind w:left="5040" w:hanging="360"/>
+      </w:pPr>
+      <w:rPr>
+        <w:rFonts w:ascii="Symbol" w:hAnsi="Symbol" w:hint="default"/>
+      </w:rPr>
+    </w:lvl>
+    <w:lvl w:ilvl="7" w:tplc="08090003" w:tentative="1">
+      <w:start w:val="1"/>
+      <w:numFmt w:val="bullet"/>
+      <w:lvlText w:val="o"/>
+      <w:lvlJc w:val="left"/>
+      <w:pPr>
+        <w:ind w:left="5760" w:hanging="360"/>
+      </w:pPr>
+      <w:rPr>
+        <w:rFonts w:ascii="Courier New" w:hAnsi="Courier New" w:cs="Courier New" w:hint="default"/>
+      </w:rPr>
+    </w:lvl>
+    <w:lvl w:ilvl="8" w:tplc="08090005" w:tentative="1">
+      <w:start w:val="1"/>
+      <w:numFmt w:val="bullet"/>
+      <w:lvlText w:val=""/>
+      <w:lvlJc w:val="left"/>
+      <w:pPr>
+        <w:ind w:left="6480" w:hanging="360"/>
+      </w:pPr>
+      <w:rPr>
+        <w:rFonts w:ascii="Wingdings" w:hAnsi="Wingdings" w:hint="default"/>
+      </w:rPr>
+    </w:lvl>
+  </w:abstractNum>
+  <w:num w:numId="1">
+    <w:abstractNumId w:val="0"/>
+  </w:num>
+  <w:num w:numId="2">
+    <w:abstractNumId w:val="1"/>
+  </w:num>
+</w:numbering>
 </file>
 
 <file path=word/styles.xml><?xml version="1.0" encoding="utf-8"?>
@@ -488,6 +1218,17 @@
       <w:color w:val="4F81BD" w:themeColor="accent1"/>
     </w:rPr>
   </w:style>
+  <w:style w:type="paragraph" w:styleId="ListParagraph">
+    <w:name w:val="List Paragraph"/>
+    <w:basedOn w:val="Normal"/>
+    <w:uiPriority w:val="34"/>
+    <w:qFormat/>
+    <w:rsid w:val="00C91D46"/>
+    <w:pPr>
+      <w:ind w:left="720"/>
+      <w:contextualSpacing/>
+    </w:pPr>
+  </w:style>
 </w:styles>
 </file>
 
@@ -833,6 +1574,17 @@
       <w:bCs/>
       <w:color w:val="4F81BD" w:themeColor="accent1"/>
     </w:rPr>
+  </w:style>
+  <w:style w:type="paragraph" w:styleId="ListParagraph">
+    <w:name w:val="List Paragraph"/>
+    <w:basedOn w:val="Normal"/>
+    <w:uiPriority w:val="34"/>
+    <w:qFormat/>
+    <w:rsid w:val="00C91D46"/>
+    <w:pPr>
+      <w:ind w:left="720"/>
+      <w:contextualSpacing/>
+    </w:pPr>
   </w:style>
 </w:styles>
 </file>

</xml_diff>

<commit_message>
file updates Lab7 progress 2
</commit_message>
<xml_diff>
--- a/Labs/Lab7/ReviewWeek.docx
+++ b/Labs/Lab7/ReviewWeek.docx
@@ -435,14 +435,12 @@
         </w:rPr>
         <w:t xml:space="preserve">With a traditional VM, each application, each copy of an application and each slight modification of an application </w:t>
       </w:r>
-      <w:proofErr w:type="gramStart"/>
-      <w:r>
-        <w:rPr>
-          <w:sz w:val="24"/>
-        </w:rPr>
-        <w:t>requires</w:t>
-      </w:r>
-      <w:proofErr w:type="gramEnd"/>
+      <w:r>
+        <w:rPr>
+          <w:sz w:val="24"/>
+        </w:rPr>
+        <w:t>require</w:t>
+      </w:r>
       <w:r>
         <w:rPr>
           <w:sz w:val="24"/>
@@ -475,16 +473,375 @@
         <w:rPr>
           <w:sz w:val="24"/>
         </w:rPr>
-        <w:t>They are basically shared in the same space to allow containers to work more efficiently</w:t>
-      </w:r>
+        <w:t>They are basically shared in the same space to allow containers to work more efficiently.</w:t>
+      </w:r>
+    </w:p>
+    <w:p>
+      <w:pPr>
+        <w:jc w:val="both"/>
+        <w:rPr>
+          <w:sz w:val="24"/>
+        </w:rPr>
+      </w:pPr>
+    </w:p>
+    <w:p>
+      <w:pPr>
+        <w:jc w:val="both"/>
+        <w:rPr>
+          <w:sz w:val="24"/>
+        </w:rPr>
+      </w:pPr>
+    </w:p>
+    <w:p>
+      <w:pPr>
+        <w:jc w:val="both"/>
+        <w:rPr>
+          <w:sz w:val="24"/>
+        </w:rPr>
+      </w:pPr>
+    </w:p>
+    <w:p>
+      <w:pPr>
+        <w:jc w:val="both"/>
+        <w:rPr>
+          <w:sz w:val="24"/>
+        </w:rPr>
+      </w:pPr>
+    </w:p>
+    <w:p>
+      <w:pPr>
+        <w:jc w:val="both"/>
+        <w:rPr>
+          <w:sz w:val="24"/>
+        </w:rPr>
+      </w:pPr>
+    </w:p>
+    <w:p>
+      <w:pPr>
+        <w:jc w:val="both"/>
+        <w:rPr>
+          <w:sz w:val="24"/>
+        </w:rPr>
+      </w:pPr>
+    </w:p>
+    <w:p>
+      <w:pPr>
+        <w:jc w:val="both"/>
+        <w:rPr>
+          <w:sz w:val="24"/>
+        </w:rPr>
+      </w:pPr>
+    </w:p>
+    <w:p>
+      <w:pPr>
+        <w:jc w:val="both"/>
+        <w:rPr>
+          <w:sz w:val="24"/>
+        </w:rPr>
+      </w:pPr>
+    </w:p>
+    <w:p>
+      <w:pPr>
+        <w:jc w:val="both"/>
+        <w:rPr>
+          <w:b/>
+          <w:sz w:val="24"/>
+        </w:rPr>
+      </w:pPr>
+      <w:r>
+        <w:rPr>
+          <w:b/>
+          <w:sz w:val="24"/>
+        </w:rPr>
+        <w:t>Automate Image Building:</w:t>
+      </w:r>
+    </w:p>
+    <w:p>
+      <w:pPr>
+        <w:jc w:val="both"/>
+        <w:rPr>
+          <w:sz w:val="24"/>
+        </w:rPr>
+      </w:pPr>
+      <w:r>
+        <w:rPr>
+          <w:sz w:val="24"/>
+        </w:rPr>
+        <w:t>Docker supports automated, script-driven image generation</w:t>
+      </w:r>
+    </w:p>
+    <w:p>
+      <w:pPr>
+        <w:pStyle w:val="ListParagraph"/>
+        <w:numPr>
+          <w:ilvl w:val="0"/>
+          <w:numId w:val="3"/>
+        </w:numPr>
+        <w:jc w:val="both"/>
+        <w:rPr>
+          <w:sz w:val="24"/>
+        </w:rPr>
+      </w:pPr>
+      <w:r>
+        <w:rPr>
+          <w:sz w:val="24"/>
+        </w:rPr>
+        <w:t>A docker file</w:t>
+      </w:r>
+      <w:r>
+        <w:rPr>
+          <w:sz w:val="24"/>
+        </w:rPr>
+        <w:t xml:space="preserve"> specifics the following:</w:t>
+      </w:r>
+    </w:p>
+    <w:p>
+      <w:pPr>
+        <w:pStyle w:val="ListParagraph"/>
+        <w:numPr>
+          <w:ilvl w:val="1"/>
+          <w:numId w:val="3"/>
+        </w:numPr>
+        <w:jc w:val="both"/>
+        <w:rPr>
+          <w:sz w:val="24"/>
+        </w:rPr>
+      </w:pPr>
+      <w:r>
+        <w:rPr>
+          <w:sz w:val="24"/>
+        </w:rPr>
+        <w:t>Base Linux image</w:t>
+      </w:r>
+    </w:p>
+    <w:p>
+      <w:pPr>
+        <w:pStyle w:val="ListParagraph"/>
+        <w:numPr>
+          <w:ilvl w:val="1"/>
+          <w:numId w:val="3"/>
+        </w:numPr>
+        <w:jc w:val="both"/>
+        <w:rPr>
+          <w:sz w:val="24"/>
+        </w:rPr>
+      </w:pPr>
+      <w:r>
+        <w:rPr>
+          <w:sz w:val="24"/>
+        </w:rPr>
+        <w:t>Individual software installation commands</w:t>
+      </w:r>
+    </w:p>
+    <w:p>
+      <w:pPr>
+        <w:pStyle w:val="ListParagraph"/>
+        <w:numPr>
+          <w:ilvl w:val="1"/>
+          <w:numId w:val="3"/>
+        </w:numPr>
+        <w:jc w:val="both"/>
+        <w:rPr>
+          <w:sz w:val="24"/>
+        </w:rPr>
+      </w:pPr>
+      <w:r>
+        <w:rPr>
+          <w:sz w:val="24"/>
+        </w:rPr>
+        <w:t>TCP/IP ports to expose</w:t>
+      </w:r>
+    </w:p>
+    <w:p>
+      <w:pPr>
+        <w:pStyle w:val="ListParagraph"/>
+        <w:numPr>
+          <w:ilvl w:val="1"/>
+          <w:numId w:val="3"/>
+        </w:numPr>
+        <w:jc w:val="both"/>
+        <w:rPr>
+          <w:sz w:val="24"/>
+        </w:rPr>
+      </w:pPr>
+      <w:r>
+        <w:rPr>
+          <w:sz w:val="24"/>
+        </w:rPr>
+        <w:t>Default command(s) to execute when the container is run</w:t>
+      </w:r>
+    </w:p>
+    <w:p>
+      <w:pPr>
+        <w:jc w:val="both"/>
+        <w:rPr>
+          <w:sz w:val="24"/>
+        </w:rPr>
+      </w:pPr>
+      <w:r>
+        <w:rPr>
+          <w:sz w:val="24"/>
+        </w:rPr>
+        <w:t xml:space="preserve">Docker </w:t>
+      </w:r>
+      <w:proofErr w:type="spellStart"/>
+      <w:r>
+        <w:rPr>
+          <w:sz w:val="24"/>
+        </w:rPr>
+        <w:t>vs</w:t>
+      </w:r>
+      <w:proofErr w:type="spellEnd"/>
+      <w:r>
+        <w:rPr>
+          <w:sz w:val="24"/>
+        </w:rPr>
+        <w:t xml:space="preserve"> Virtual Machine Summary:</w:t>
+      </w:r>
+    </w:p>
+    <w:p>
+      <w:pPr>
+        <w:pStyle w:val="ListParagraph"/>
+        <w:numPr>
+          <w:ilvl w:val="0"/>
+          <w:numId w:val="3"/>
+        </w:numPr>
+        <w:jc w:val="both"/>
+        <w:rPr>
+          <w:sz w:val="24"/>
+        </w:rPr>
+      </w:pPr>
+      <w:r>
+        <w:rPr>
+          <w:sz w:val="24"/>
+        </w:rPr>
+        <w:t>Traditional VMs</w:t>
+      </w:r>
+    </w:p>
+    <w:p>
+      <w:pPr>
+        <w:pStyle w:val="ListParagraph"/>
+        <w:numPr>
+          <w:ilvl w:val="0"/>
+          <w:numId w:val="4"/>
+        </w:numPr>
+        <w:jc w:val="both"/>
+        <w:rPr>
+          <w:sz w:val="24"/>
+        </w:rPr>
+      </w:pPr>
+      <w:r>
+        <w:rPr>
+          <w:sz w:val="24"/>
+        </w:rPr>
+        <w:t>Heavy and slow in comparison to docker system</w:t>
+      </w:r>
+    </w:p>
+    <w:p>
+      <w:pPr>
+        <w:pStyle w:val="ListParagraph"/>
+        <w:numPr>
+          <w:ilvl w:val="0"/>
+          <w:numId w:val="4"/>
+        </w:numPr>
+        <w:jc w:val="both"/>
+        <w:rPr>
+          <w:sz w:val="24"/>
+        </w:rPr>
+      </w:pPr>
+      <w:r>
+        <w:rPr>
+          <w:sz w:val="24"/>
+        </w:rPr>
+        <w:t>Takes full guest operating system for the basic requirement from which you build your application on</w:t>
+      </w:r>
+    </w:p>
+    <w:p>
+      <w:pPr>
+        <w:pStyle w:val="ListParagraph"/>
+        <w:numPr>
+          <w:ilvl w:val="0"/>
+          <w:numId w:val="3"/>
+        </w:numPr>
+        <w:jc w:val="both"/>
+        <w:rPr>
+          <w:sz w:val="24"/>
+        </w:rPr>
+      </w:pPr>
+      <w:r>
+        <w:rPr>
+          <w:sz w:val="24"/>
+        </w:rPr>
+        <w:t>Docker:</w:t>
+      </w:r>
+    </w:p>
+    <w:p>
+      <w:pPr>
+        <w:pStyle w:val="ListParagraph"/>
+        <w:numPr>
+          <w:ilvl w:val="1"/>
+          <w:numId w:val="3"/>
+        </w:numPr>
+        <w:jc w:val="both"/>
+        <w:rPr>
+          <w:sz w:val="24"/>
+        </w:rPr>
+      </w:pPr>
+      <w:r>
+        <w:rPr>
+          <w:sz w:val="24"/>
+        </w:rPr>
+        <w:t xml:space="preserve">Allows each container to share each library within the </w:t>
+      </w:r>
+      <w:proofErr w:type="spellStart"/>
+      <w:r>
+        <w:rPr>
+          <w:sz w:val="24"/>
+        </w:rPr>
+        <w:t>userspace</w:t>
+      </w:r>
+      <w:proofErr w:type="spellEnd"/>
+      <w:r>
+        <w:rPr>
+          <w:sz w:val="24"/>
+        </w:rPr>
+        <w:t xml:space="preserve"> so they be started and stopped very quickly and can be deployed much more efficiently</w:t>
+      </w:r>
+    </w:p>
+    <w:p>
+      <w:pPr>
+        <w:jc w:val="both"/>
+        <w:rPr>
+          <w:sz w:val="24"/>
+        </w:rPr>
+      </w:pPr>
+    </w:p>
+    <w:p>
+      <w:pPr>
+        <w:jc w:val="both"/>
+        <w:rPr>
+          <w:sz w:val="24"/>
+        </w:rPr>
+      </w:pPr>
       <w:bookmarkStart w:id="0" w:name="_GoBack"/>
       <w:bookmarkEnd w:id="0"/>
-      <w:r>
-        <w:rPr>
-          <w:sz w:val="24"/>
-        </w:rPr>
-        <w:t>.</w:t>
-      </w:r>
+    </w:p>
+    <w:p>
+      <w:pPr>
+        <w:pStyle w:val="ListParagraph"/>
+        <w:jc w:val="both"/>
+        <w:rPr>
+          <w:sz w:val="24"/>
+        </w:rPr>
+      </w:pPr>
+    </w:p>
+    <w:p>
+      <w:pPr>
+        <w:jc w:val="both"/>
+        <w:rPr>
+          <w:sz w:val="24"/>
+        </w:rPr>
+      </w:pPr>
     </w:p>
     <w:p>
       <w:pPr>
@@ -754,6 +1111,458 @@
     </w:lvl>
   </w:abstractNum>
   <w:abstractNum w:abstractNumId="1">
+    <w:nsid w:val="283545A7"/>
+    <w:multiLevelType w:val="hybridMultilevel"/>
+    <w:tmpl w:val="984895DE"/>
+    <w:lvl w:ilvl="0" w:tplc="08090003">
+      <w:start w:val="1"/>
+      <w:numFmt w:val="bullet"/>
+      <w:lvlText w:val="o"/>
+      <w:lvlJc w:val="left"/>
+      <w:pPr>
+        <w:ind w:left="360" w:hanging="360"/>
+      </w:pPr>
+      <w:rPr>
+        <w:rFonts w:ascii="Courier New" w:hAnsi="Courier New" w:cs="Courier New" w:hint="default"/>
+      </w:rPr>
+    </w:lvl>
+    <w:lvl w:ilvl="1" w:tplc="08090003" w:tentative="1">
+      <w:start w:val="1"/>
+      <w:numFmt w:val="bullet"/>
+      <w:lvlText w:val="o"/>
+      <w:lvlJc w:val="left"/>
+      <w:pPr>
+        <w:ind w:left="1080" w:hanging="360"/>
+      </w:pPr>
+      <w:rPr>
+        <w:rFonts w:ascii="Courier New" w:hAnsi="Courier New" w:cs="Courier New" w:hint="default"/>
+      </w:rPr>
+    </w:lvl>
+    <w:lvl w:ilvl="2" w:tplc="08090005" w:tentative="1">
+      <w:start w:val="1"/>
+      <w:numFmt w:val="bullet"/>
+      <w:lvlText w:val=""/>
+      <w:lvlJc w:val="left"/>
+      <w:pPr>
+        <w:ind w:left="1800" w:hanging="360"/>
+      </w:pPr>
+      <w:rPr>
+        <w:rFonts w:ascii="Wingdings" w:hAnsi="Wingdings" w:hint="default"/>
+      </w:rPr>
+    </w:lvl>
+    <w:lvl w:ilvl="3" w:tplc="08090001" w:tentative="1">
+      <w:start w:val="1"/>
+      <w:numFmt w:val="bullet"/>
+      <w:lvlText w:val=""/>
+      <w:lvlJc w:val="left"/>
+      <w:pPr>
+        <w:ind w:left="2520" w:hanging="360"/>
+      </w:pPr>
+      <w:rPr>
+        <w:rFonts w:ascii="Symbol" w:hAnsi="Symbol" w:hint="default"/>
+      </w:rPr>
+    </w:lvl>
+    <w:lvl w:ilvl="4" w:tplc="08090003" w:tentative="1">
+      <w:start w:val="1"/>
+      <w:numFmt w:val="bullet"/>
+      <w:lvlText w:val="o"/>
+      <w:lvlJc w:val="left"/>
+      <w:pPr>
+        <w:ind w:left="3240" w:hanging="360"/>
+      </w:pPr>
+      <w:rPr>
+        <w:rFonts w:ascii="Courier New" w:hAnsi="Courier New" w:cs="Courier New" w:hint="default"/>
+      </w:rPr>
+    </w:lvl>
+    <w:lvl w:ilvl="5" w:tplc="08090005" w:tentative="1">
+      <w:start w:val="1"/>
+      <w:numFmt w:val="bullet"/>
+      <w:lvlText w:val=""/>
+      <w:lvlJc w:val="left"/>
+      <w:pPr>
+        <w:ind w:left="3960" w:hanging="360"/>
+      </w:pPr>
+      <w:rPr>
+        <w:rFonts w:ascii="Wingdings" w:hAnsi="Wingdings" w:hint="default"/>
+      </w:rPr>
+    </w:lvl>
+    <w:lvl w:ilvl="6" w:tplc="08090001" w:tentative="1">
+      <w:start w:val="1"/>
+      <w:numFmt w:val="bullet"/>
+      <w:lvlText w:val=""/>
+      <w:lvlJc w:val="left"/>
+      <w:pPr>
+        <w:ind w:left="4680" w:hanging="360"/>
+      </w:pPr>
+      <w:rPr>
+        <w:rFonts w:ascii="Symbol" w:hAnsi="Symbol" w:hint="default"/>
+      </w:rPr>
+    </w:lvl>
+    <w:lvl w:ilvl="7" w:tplc="08090003" w:tentative="1">
+      <w:start w:val="1"/>
+      <w:numFmt w:val="bullet"/>
+      <w:lvlText w:val="o"/>
+      <w:lvlJc w:val="left"/>
+      <w:pPr>
+        <w:ind w:left="5400" w:hanging="360"/>
+      </w:pPr>
+      <w:rPr>
+        <w:rFonts w:ascii="Courier New" w:hAnsi="Courier New" w:cs="Courier New" w:hint="default"/>
+      </w:rPr>
+    </w:lvl>
+    <w:lvl w:ilvl="8" w:tplc="08090005" w:tentative="1">
+      <w:start w:val="1"/>
+      <w:numFmt w:val="bullet"/>
+      <w:lvlText w:val=""/>
+      <w:lvlJc w:val="left"/>
+      <w:pPr>
+        <w:ind w:left="6120" w:hanging="360"/>
+      </w:pPr>
+      <w:rPr>
+        <w:rFonts w:ascii="Wingdings" w:hAnsi="Wingdings" w:hint="default"/>
+      </w:rPr>
+    </w:lvl>
+  </w:abstractNum>
+  <w:abstractNum w:abstractNumId="2">
+    <w:nsid w:val="34167D97"/>
+    <w:multiLevelType w:val="hybridMultilevel"/>
+    <w:tmpl w:val="DDD26DA4"/>
+    <w:lvl w:ilvl="0" w:tplc="08090003">
+      <w:start w:val="1"/>
+      <w:numFmt w:val="bullet"/>
+      <w:lvlText w:val="o"/>
+      <w:lvlJc w:val="left"/>
+      <w:pPr>
+        <w:ind w:left="1440" w:hanging="360"/>
+      </w:pPr>
+      <w:rPr>
+        <w:rFonts w:ascii="Courier New" w:hAnsi="Courier New" w:cs="Courier New" w:hint="default"/>
+      </w:rPr>
+    </w:lvl>
+    <w:lvl w:ilvl="1" w:tplc="08090003" w:tentative="1">
+      <w:start w:val="1"/>
+      <w:numFmt w:val="bullet"/>
+      <w:lvlText w:val="o"/>
+      <w:lvlJc w:val="left"/>
+      <w:pPr>
+        <w:ind w:left="2160" w:hanging="360"/>
+      </w:pPr>
+      <w:rPr>
+        <w:rFonts w:ascii="Courier New" w:hAnsi="Courier New" w:cs="Courier New" w:hint="default"/>
+      </w:rPr>
+    </w:lvl>
+    <w:lvl w:ilvl="2" w:tplc="08090005" w:tentative="1">
+      <w:start w:val="1"/>
+      <w:numFmt w:val="bullet"/>
+      <w:lvlText w:val=""/>
+      <w:lvlJc w:val="left"/>
+      <w:pPr>
+        <w:ind w:left="2880" w:hanging="360"/>
+      </w:pPr>
+      <w:rPr>
+        <w:rFonts w:ascii="Wingdings" w:hAnsi="Wingdings" w:hint="default"/>
+      </w:rPr>
+    </w:lvl>
+    <w:lvl w:ilvl="3" w:tplc="08090001" w:tentative="1">
+      <w:start w:val="1"/>
+      <w:numFmt w:val="bullet"/>
+      <w:lvlText w:val=""/>
+      <w:lvlJc w:val="left"/>
+      <w:pPr>
+        <w:ind w:left="3600" w:hanging="360"/>
+      </w:pPr>
+      <w:rPr>
+        <w:rFonts w:ascii="Symbol" w:hAnsi="Symbol" w:hint="default"/>
+      </w:rPr>
+    </w:lvl>
+    <w:lvl w:ilvl="4" w:tplc="08090003" w:tentative="1">
+      <w:start w:val="1"/>
+      <w:numFmt w:val="bullet"/>
+      <w:lvlText w:val="o"/>
+      <w:lvlJc w:val="left"/>
+      <w:pPr>
+        <w:ind w:left="4320" w:hanging="360"/>
+      </w:pPr>
+      <w:rPr>
+        <w:rFonts w:ascii="Courier New" w:hAnsi="Courier New" w:cs="Courier New" w:hint="default"/>
+      </w:rPr>
+    </w:lvl>
+    <w:lvl w:ilvl="5" w:tplc="08090005" w:tentative="1">
+      <w:start w:val="1"/>
+      <w:numFmt w:val="bullet"/>
+      <w:lvlText w:val=""/>
+      <w:lvlJc w:val="left"/>
+      <w:pPr>
+        <w:ind w:left="5040" w:hanging="360"/>
+      </w:pPr>
+      <w:rPr>
+        <w:rFonts w:ascii="Wingdings" w:hAnsi="Wingdings" w:hint="default"/>
+      </w:rPr>
+    </w:lvl>
+    <w:lvl w:ilvl="6" w:tplc="08090001" w:tentative="1">
+      <w:start w:val="1"/>
+      <w:numFmt w:val="bullet"/>
+      <w:lvlText w:val=""/>
+      <w:lvlJc w:val="left"/>
+      <w:pPr>
+        <w:ind w:left="5760" w:hanging="360"/>
+      </w:pPr>
+      <w:rPr>
+        <w:rFonts w:ascii="Symbol" w:hAnsi="Symbol" w:hint="default"/>
+      </w:rPr>
+    </w:lvl>
+    <w:lvl w:ilvl="7" w:tplc="08090003" w:tentative="1">
+      <w:start w:val="1"/>
+      <w:numFmt w:val="bullet"/>
+      <w:lvlText w:val="o"/>
+      <w:lvlJc w:val="left"/>
+      <w:pPr>
+        <w:ind w:left="6480" w:hanging="360"/>
+      </w:pPr>
+      <w:rPr>
+        <w:rFonts w:ascii="Courier New" w:hAnsi="Courier New" w:cs="Courier New" w:hint="default"/>
+      </w:rPr>
+    </w:lvl>
+    <w:lvl w:ilvl="8" w:tplc="08090005" w:tentative="1">
+      <w:start w:val="1"/>
+      <w:numFmt w:val="bullet"/>
+      <w:lvlText w:val=""/>
+      <w:lvlJc w:val="left"/>
+      <w:pPr>
+        <w:ind w:left="7200" w:hanging="360"/>
+      </w:pPr>
+      <w:rPr>
+        <w:rFonts w:ascii="Wingdings" w:hAnsi="Wingdings" w:hint="default"/>
+      </w:rPr>
+    </w:lvl>
+  </w:abstractNum>
+  <w:abstractNum w:abstractNumId="3">
+    <w:nsid w:val="373238E5"/>
+    <w:multiLevelType w:val="hybridMultilevel"/>
+    <w:tmpl w:val="FEA0CF2E"/>
+    <w:lvl w:ilvl="0" w:tplc="08090001">
+      <w:start w:val="1"/>
+      <w:numFmt w:val="bullet"/>
+      <w:lvlText w:val=""/>
+      <w:lvlJc w:val="left"/>
+      <w:pPr>
+        <w:ind w:left="720" w:hanging="360"/>
+      </w:pPr>
+      <w:rPr>
+        <w:rFonts w:ascii="Symbol" w:hAnsi="Symbol" w:hint="default"/>
+      </w:rPr>
+    </w:lvl>
+    <w:lvl w:ilvl="1" w:tplc="08090003">
+      <w:start w:val="1"/>
+      <w:numFmt w:val="bullet"/>
+      <w:lvlText w:val="o"/>
+      <w:lvlJc w:val="left"/>
+      <w:pPr>
+        <w:ind w:left="1440" w:hanging="360"/>
+      </w:pPr>
+      <w:rPr>
+        <w:rFonts w:ascii="Courier New" w:hAnsi="Courier New" w:cs="Courier New" w:hint="default"/>
+      </w:rPr>
+    </w:lvl>
+    <w:lvl w:ilvl="2" w:tplc="08090005">
+      <w:start w:val="1"/>
+      <w:numFmt w:val="bullet"/>
+      <w:lvlText w:val=""/>
+      <w:lvlJc w:val="left"/>
+      <w:pPr>
+        <w:ind w:left="2160" w:hanging="360"/>
+      </w:pPr>
+      <w:rPr>
+        <w:rFonts w:ascii="Wingdings" w:hAnsi="Wingdings" w:hint="default"/>
+      </w:rPr>
+    </w:lvl>
+    <w:lvl w:ilvl="3" w:tplc="08090001" w:tentative="1">
+      <w:start w:val="1"/>
+      <w:numFmt w:val="bullet"/>
+      <w:lvlText w:val=""/>
+      <w:lvlJc w:val="left"/>
+      <w:pPr>
+        <w:ind w:left="2880" w:hanging="360"/>
+      </w:pPr>
+      <w:rPr>
+        <w:rFonts w:ascii="Symbol" w:hAnsi="Symbol" w:hint="default"/>
+      </w:rPr>
+    </w:lvl>
+    <w:lvl w:ilvl="4" w:tplc="08090003" w:tentative="1">
+      <w:start w:val="1"/>
+      <w:numFmt w:val="bullet"/>
+      <w:lvlText w:val="o"/>
+      <w:lvlJc w:val="left"/>
+      <w:pPr>
+        <w:ind w:left="3600" w:hanging="360"/>
+      </w:pPr>
+      <w:rPr>
+        <w:rFonts w:ascii="Courier New" w:hAnsi="Courier New" w:cs="Courier New" w:hint="default"/>
+      </w:rPr>
+    </w:lvl>
+    <w:lvl w:ilvl="5" w:tplc="08090005" w:tentative="1">
+      <w:start w:val="1"/>
+      <w:numFmt w:val="bullet"/>
+      <w:lvlText w:val=""/>
+      <w:lvlJc w:val="left"/>
+      <w:pPr>
+        <w:ind w:left="4320" w:hanging="360"/>
+      </w:pPr>
+      <w:rPr>
+        <w:rFonts w:ascii="Wingdings" w:hAnsi="Wingdings" w:hint="default"/>
+      </w:rPr>
+    </w:lvl>
+    <w:lvl w:ilvl="6" w:tplc="08090001" w:tentative="1">
+      <w:start w:val="1"/>
+      <w:numFmt w:val="bullet"/>
+      <w:lvlText w:val=""/>
+      <w:lvlJc w:val="left"/>
+      <w:pPr>
+        <w:ind w:left="5040" w:hanging="360"/>
+      </w:pPr>
+      <w:rPr>
+        <w:rFonts w:ascii="Symbol" w:hAnsi="Symbol" w:hint="default"/>
+      </w:rPr>
+    </w:lvl>
+    <w:lvl w:ilvl="7" w:tplc="08090003" w:tentative="1">
+      <w:start w:val="1"/>
+      <w:numFmt w:val="bullet"/>
+      <w:lvlText w:val="o"/>
+      <w:lvlJc w:val="left"/>
+      <w:pPr>
+        <w:ind w:left="5760" w:hanging="360"/>
+      </w:pPr>
+      <w:rPr>
+        <w:rFonts w:ascii="Courier New" w:hAnsi="Courier New" w:cs="Courier New" w:hint="default"/>
+      </w:rPr>
+    </w:lvl>
+    <w:lvl w:ilvl="8" w:tplc="08090005" w:tentative="1">
+      <w:start w:val="1"/>
+      <w:numFmt w:val="bullet"/>
+      <w:lvlText w:val=""/>
+      <w:lvlJc w:val="left"/>
+      <w:pPr>
+        <w:ind w:left="6480" w:hanging="360"/>
+      </w:pPr>
+      <w:rPr>
+        <w:rFonts w:ascii="Wingdings" w:hAnsi="Wingdings" w:hint="default"/>
+      </w:rPr>
+    </w:lvl>
+  </w:abstractNum>
+  <w:abstractNum w:abstractNumId="4">
+    <w:nsid w:val="641F3B6B"/>
+    <w:multiLevelType w:val="hybridMultilevel"/>
+    <w:tmpl w:val="8B0A8CBE"/>
+    <w:lvl w:ilvl="0" w:tplc="08090003">
+      <w:start w:val="1"/>
+      <w:numFmt w:val="bullet"/>
+      <w:lvlText w:val="o"/>
+      <w:lvlJc w:val="left"/>
+      <w:pPr>
+        <w:ind w:left="360" w:hanging="360"/>
+      </w:pPr>
+      <w:rPr>
+        <w:rFonts w:ascii="Courier New" w:hAnsi="Courier New" w:cs="Courier New" w:hint="default"/>
+      </w:rPr>
+    </w:lvl>
+    <w:lvl w:ilvl="1" w:tplc="08090003" w:tentative="1">
+      <w:start w:val="1"/>
+      <w:numFmt w:val="bullet"/>
+      <w:lvlText w:val="o"/>
+      <w:lvlJc w:val="left"/>
+      <w:pPr>
+        <w:ind w:left="1080" w:hanging="360"/>
+      </w:pPr>
+      <w:rPr>
+        <w:rFonts w:ascii="Courier New" w:hAnsi="Courier New" w:cs="Courier New" w:hint="default"/>
+      </w:rPr>
+    </w:lvl>
+    <w:lvl w:ilvl="2" w:tplc="08090005" w:tentative="1">
+      <w:start w:val="1"/>
+      <w:numFmt w:val="bullet"/>
+      <w:lvlText w:val=""/>
+      <w:lvlJc w:val="left"/>
+      <w:pPr>
+        <w:ind w:left="1800" w:hanging="360"/>
+      </w:pPr>
+      <w:rPr>
+        <w:rFonts w:ascii="Wingdings" w:hAnsi="Wingdings" w:hint="default"/>
+      </w:rPr>
+    </w:lvl>
+    <w:lvl w:ilvl="3" w:tplc="08090001" w:tentative="1">
+      <w:start w:val="1"/>
+      <w:numFmt w:val="bullet"/>
+      <w:lvlText w:val=""/>
+      <w:lvlJc w:val="left"/>
+      <w:pPr>
+        <w:ind w:left="2520" w:hanging="360"/>
+      </w:pPr>
+      <w:rPr>
+        <w:rFonts w:ascii="Symbol" w:hAnsi="Symbol" w:hint="default"/>
+      </w:rPr>
+    </w:lvl>
+    <w:lvl w:ilvl="4" w:tplc="08090003" w:tentative="1">
+      <w:start w:val="1"/>
+      <w:numFmt w:val="bullet"/>
+      <w:lvlText w:val="o"/>
+      <w:lvlJc w:val="left"/>
+      <w:pPr>
+        <w:ind w:left="3240" w:hanging="360"/>
+      </w:pPr>
+      <w:rPr>
+        <w:rFonts w:ascii="Courier New" w:hAnsi="Courier New" w:cs="Courier New" w:hint="default"/>
+      </w:rPr>
+    </w:lvl>
+    <w:lvl w:ilvl="5" w:tplc="08090005" w:tentative="1">
+      <w:start w:val="1"/>
+      <w:numFmt w:val="bullet"/>
+      <w:lvlText w:val=""/>
+      <w:lvlJc w:val="left"/>
+      <w:pPr>
+        <w:ind w:left="3960" w:hanging="360"/>
+      </w:pPr>
+      <w:rPr>
+        <w:rFonts w:ascii="Wingdings" w:hAnsi="Wingdings" w:hint="default"/>
+      </w:rPr>
+    </w:lvl>
+    <w:lvl w:ilvl="6" w:tplc="08090001" w:tentative="1">
+      <w:start w:val="1"/>
+      <w:numFmt w:val="bullet"/>
+      <w:lvlText w:val=""/>
+      <w:lvlJc w:val="left"/>
+      <w:pPr>
+        <w:ind w:left="4680" w:hanging="360"/>
+      </w:pPr>
+      <w:rPr>
+        <w:rFonts w:ascii="Symbol" w:hAnsi="Symbol" w:hint="default"/>
+      </w:rPr>
+    </w:lvl>
+    <w:lvl w:ilvl="7" w:tplc="08090003" w:tentative="1">
+      <w:start w:val="1"/>
+      <w:numFmt w:val="bullet"/>
+      <w:lvlText w:val="o"/>
+      <w:lvlJc w:val="left"/>
+      <w:pPr>
+        <w:ind w:left="5400" w:hanging="360"/>
+      </w:pPr>
+      <w:rPr>
+        <w:rFonts w:ascii="Courier New" w:hAnsi="Courier New" w:cs="Courier New" w:hint="default"/>
+      </w:rPr>
+    </w:lvl>
+    <w:lvl w:ilvl="8" w:tplc="08090005" w:tentative="1">
+      <w:start w:val="1"/>
+      <w:numFmt w:val="bullet"/>
+      <w:lvlText w:val=""/>
+      <w:lvlJc w:val="left"/>
+      <w:pPr>
+        <w:ind w:left="6120" w:hanging="360"/>
+      </w:pPr>
+      <w:rPr>
+        <w:rFonts w:ascii="Wingdings" w:hAnsi="Wingdings" w:hint="default"/>
+      </w:rPr>
+    </w:lvl>
+  </w:abstractNum>
+  <w:abstractNum w:abstractNumId="5">
     <w:nsid w:val="64667B06"/>
     <w:multiLevelType w:val="hybridMultilevel"/>
     <w:tmpl w:val="BE36BB84"/>
@@ -860,6 +1669,232 @@
       <w:lvlJc w:val="left"/>
       <w:pPr>
         <w:ind w:left="6480" w:hanging="360"/>
+      </w:pPr>
+      <w:rPr>
+        <w:rFonts w:ascii="Wingdings" w:hAnsi="Wingdings" w:hint="default"/>
+      </w:rPr>
+    </w:lvl>
+  </w:abstractNum>
+  <w:abstractNum w:abstractNumId="6">
+    <w:nsid w:val="6F804E36"/>
+    <w:multiLevelType w:val="hybridMultilevel"/>
+    <w:tmpl w:val="6B58A5B8"/>
+    <w:lvl w:ilvl="0" w:tplc="08090003">
+      <w:start w:val="1"/>
+      <w:numFmt w:val="bullet"/>
+      <w:lvlText w:val="o"/>
+      <w:lvlJc w:val="left"/>
+      <w:pPr>
+        <w:ind w:left="360" w:hanging="360"/>
+      </w:pPr>
+      <w:rPr>
+        <w:rFonts w:ascii="Courier New" w:hAnsi="Courier New" w:cs="Courier New" w:hint="default"/>
+      </w:rPr>
+    </w:lvl>
+    <w:lvl w:ilvl="1" w:tplc="08090003" w:tentative="1">
+      <w:start w:val="1"/>
+      <w:numFmt w:val="bullet"/>
+      <w:lvlText w:val="o"/>
+      <w:lvlJc w:val="left"/>
+      <w:pPr>
+        <w:ind w:left="1080" w:hanging="360"/>
+      </w:pPr>
+      <w:rPr>
+        <w:rFonts w:ascii="Courier New" w:hAnsi="Courier New" w:cs="Courier New" w:hint="default"/>
+      </w:rPr>
+    </w:lvl>
+    <w:lvl w:ilvl="2" w:tplc="08090005" w:tentative="1">
+      <w:start w:val="1"/>
+      <w:numFmt w:val="bullet"/>
+      <w:lvlText w:val=""/>
+      <w:lvlJc w:val="left"/>
+      <w:pPr>
+        <w:ind w:left="1800" w:hanging="360"/>
+      </w:pPr>
+      <w:rPr>
+        <w:rFonts w:ascii="Wingdings" w:hAnsi="Wingdings" w:hint="default"/>
+      </w:rPr>
+    </w:lvl>
+    <w:lvl w:ilvl="3" w:tplc="08090001" w:tentative="1">
+      <w:start w:val="1"/>
+      <w:numFmt w:val="bullet"/>
+      <w:lvlText w:val=""/>
+      <w:lvlJc w:val="left"/>
+      <w:pPr>
+        <w:ind w:left="2520" w:hanging="360"/>
+      </w:pPr>
+      <w:rPr>
+        <w:rFonts w:ascii="Symbol" w:hAnsi="Symbol" w:hint="default"/>
+      </w:rPr>
+    </w:lvl>
+    <w:lvl w:ilvl="4" w:tplc="08090003" w:tentative="1">
+      <w:start w:val="1"/>
+      <w:numFmt w:val="bullet"/>
+      <w:lvlText w:val="o"/>
+      <w:lvlJc w:val="left"/>
+      <w:pPr>
+        <w:ind w:left="3240" w:hanging="360"/>
+      </w:pPr>
+      <w:rPr>
+        <w:rFonts w:ascii="Courier New" w:hAnsi="Courier New" w:cs="Courier New" w:hint="default"/>
+      </w:rPr>
+    </w:lvl>
+    <w:lvl w:ilvl="5" w:tplc="08090005" w:tentative="1">
+      <w:start w:val="1"/>
+      <w:numFmt w:val="bullet"/>
+      <w:lvlText w:val=""/>
+      <w:lvlJc w:val="left"/>
+      <w:pPr>
+        <w:ind w:left="3960" w:hanging="360"/>
+      </w:pPr>
+      <w:rPr>
+        <w:rFonts w:ascii="Wingdings" w:hAnsi="Wingdings" w:hint="default"/>
+      </w:rPr>
+    </w:lvl>
+    <w:lvl w:ilvl="6" w:tplc="08090001" w:tentative="1">
+      <w:start w:val="1"/>
+      <w:numFmt w:val="bullet"/>
+      <w:lvlText w:val=""/>
+      <w:lvlJc w:val="left"/>
+      <w:pPr>
+        <w:ind w:left="4680" w:hanging="360"/>
+      </w:pPr>
+      <w:rPr>
+        <w:rFonts w:ascii="Symbol" w:hAnsi="Symbol" w:hint="default"/>
+      </w:rPr>
+    </w:lvl>
+    <w:lvl w:ilvl="7" w:tplc="08090003" w:tentative="1">
+      <w:start w:val="1"/>
+      <w:numFmt w:val="bullet"/>
+      <w:lvlText w:val="o"/>
+      <w:lvlJc w:val="left"/>
+      <w:pPr>
+        <w:ind w:left="5400" w:hanging="360"/>
+      </w:pPr>
+      <w:rPr>
+        <w:rFonts w:ascii="Courier New" w:hAnsi="Courier New" w:cs="Courier New" w:hint="default"/>
+      </w:rPr>
+    </w:lvl>
+    <w:lvl w:ilvl="8" w:tplc="08090005" w:tentative="1">
+      <w:start w:val="1"/>
+      <w:numFmt w:val="bullet"/>
+      <w:lvlText w:val=""/>
+      <w:lvlJc w:val="left"/>
+      <w:pPr>
+        <w:ind w:left="6120" w:hanging="360"/>
+      </w:pPr>
+      <w:rPr>
+        <w:rFonts w:ascii="Wingdings" w:hAnsi="Wingdings" w:hint="default"/>
+      </w:rPr>
+    </w:lvl>
+  </w:abstractNum>
+  <w:abstractNum w:abstractNumId="7">
+    <w:nsid w:val="72556BC3"/>
+    <w:multiLevelType w:val="hybridMultilevel"/>
+    <w:tmpl w:val="B45016B6"/>
+    <w:lvl w:ilvl="0" w:tplc="08090003">
+      <w:start w:val="1"/>
+      <w:numFmt w:val="bullet"/>
+      <w:lvlText w:val="o"/>
+      <w:lvlJc w:val="left"/>
+      <w:pPr>
+        <w:ind w:left="360" w:hanging="360"/>
+      </w:pPr>
+      <w:rPr>
+        <w:rFonts w:ascii="Courier New" w:hAnsi="Courier New" w:cs="Courier New" w:hint="default"/>
+      </w:rPr>
+    </w:lvl>
+    <w:lvl w:ilvl="1" w:tplc="08090003" w:tentative="1">
+      <w:start w:val="1"/>
+      <w:numFmt w:val="bullet"/>
+      <w:lvlText w:val="o"/>
+      <w:lvlJc w:val="left"/>
+      <w:pPr>
+        <w:ind w:left="1080" w:hanging="360"/>
+      </w:pPr>
+      <w:rPr>
+        <w:rFonts w:ascii="Courier New" w:hAnsi="Courier New" w:cs="Courier New" w:hint="default"/>
+      </w:rPr>
+    </w:lvl>
+    <w:lvl w:ilvl="2" w:tplc="08090005" w:tentative="1">
+      <w:start w:val="1"/>
+      <w:numFmt w:val="bullet"/>
+      <w:lvlText w:val=""/>
+      <w:lvlJc w:val="left"/>
+      <w:pPr>
+        <w:ind w:left="1800" w:hanging="360"/>
+      </w:pPr>
+      <w:rPr>
+        <w:rFonts w:ascii="Wingdings" w:hAnsi="Wingdings" w:hint="default"/>
+      </w:rPr>
+    </w:lvl>
+    <w:lvl w:ilvl="3" w:tplc="08090001" w:tentative="1">
+      <w:start w:val="1"/>
+      <w:numFmt w:val="bullet"/>
+      <w:lvlText w:val=""/>
+      <w:lvlJc w:val="left"/>
+      <w:pPr>
+        <w:ind w:left="2520" w:hanging="360"/>
+      </w:pPr>
+      <w:rPr>
+        <w:rFonts w:ascii="Symbol" w:hAnsi="Symbol" w:hint="default"/>
+      </w:rPr>
+    </w:lvl>
+    <w:lvl w:ilvl="4" w:tplc="08090003" w:tentative="1">
+      <w:start w:val="1"/>
+      <w:numFmt w:val="bullet"/>
+      <w:lvlText w:val="o"/>
+      <w:lvlJc w:val="left"/>
+      <w:pPr>
+        <w:ind w:left="3240" w:hanging="360"/>
+      </w:pPr>
+      <w:rPr>
+        <w:rFonts w:ascii="Courier New" w:hAnsi="Courier New" w:cs="Courier New" w:hint="default"/>
+      </w:rPr>
+    </w:lvl>
+    <w:lvl w:ilvl="5" w:tplc="08090005" w:tentative="1">
+      <w:start w:val="1"/>
+      <w:numFmt w:val="bullet"/>
+      <w:lvlText w:val=""/>
+      <w:lvlJc w:val="left"/>
+      <w:pPr>
+        <w:ind w:left="3960" w:hanging="360"/>
+      </w:pPr>
+      <w:rPr>
+        <w:rFonts w:ascii="Wingdings" w:hAnsi="Wingdings" w:hint="default"/>
+      </w:rPr>
+    </w:lvl>
+    <w:lvl w:ilvl="6" w:tplc="08090001" w:tentative="1">
+      <w:start w:val="1"/>
+      <w:numFmt w:val="bullet"/>
+      <w:lvlText w:val=""/>
+      <w:lvlJc w:val="left"/>
+      <w:pPr>
+        <w:ind w:left="4680" w:hanging="360"/>
+      </w:pPr>
+      <w:rPr>
+        <w:rFonts w:ascii="Symbol" w:hAnsi="Symbol" w:hint="default"/>
+      </w:rPr>
+    </w:lvl>
+    <w:lvl w:ilvl="7" w:tplc="08090003" w:tentative="1">
+      <w:start w:val="1"/>
+      <w:numFmt w:val="bullet"/>
+      <w:lvlText w:val="o"/>
+      <w:lvlJc w:val="left"/>
+      <w:pPr>
+        <w:ind w:left="5400" w:hanging="360"/>
+      </w:pPr>
+      <w:rPr>
+        <w:rFonts w:ascii="Courier New" w:hAnsi="Courier New" w:cs="Courier New" w:hint="default"/>
+      </w:rPr>
+    </w:lvl>
+    <w:lvl w:ilvl="8" w:tplc="08090005" w:tentative="1">
+      <w:start w:val="1"/>
+      <w:numFmt w:val="bullet"/>
+      <w:lvlText w:val=""/>
+      <w:lvlJc w:val="left"/>
+      <w:pPr>
+        <w:ind w:left="6120" w:hanging="360"/>
       </w:pPr>
       <w:rPr>
         <w:rFonts w:ascii="Wingdings" w:hAnsi="Wingdings" w:hint="default"/>
@@ -870,7 +1905,25 @@
     <w:abstractNumId w:val="0"/>
   </w:num>
   <w:num w:numId="2">
+    <w:abstractNumId w:val="5"/>
+  </w:num>
+  <w:num w:numId="3">
+    <w:abstractNumId w:val="3"/>
+  </w:num>
+  <w:num w:numId="4">
+    <w:abstractNumId w:val="2"/>
+  </w:num>
+  <w:num w:numId="5">
+    <w:abstractNumId w:val="6"/>
+  </w:num>
+  <w:num w:numId="6">
+    <w:abstractNumId w:val="4"/>
+  </w:num>
+  <w:num w:numId="7">
     <w:abstractNumId w:val="1"/>
+  </w:num>
+  <w:num w:numId="8">
+    <w:abstractNumId w:val="7"/>
   </w:num>
 </w:numbering>
 </file>

</xml_diff>

<commit_message>
file updates Lab7 complete
</commit_message>
<xml_diff>
--- a/Labs/Lab7/ReviewWeek.docx
+++ b/Labs/Lab7/ReviewWeek.docx
@@ -5,17 +5,59 @@
     <w:p>
       <w:pPr>
         <w:pStyle w:val="Heading1"/>
-      </w:pPr>
-      <w:r>
+        <w:rPr>
+          <w:rFonts w:asciiTheme="minorHAnsi" w:hAnsiTheme="minorHAnsi"/>
+        </w:rPr>
+      </w:pPr>
+      <w:r>
+        <w:rPr>
+          <w:rFonts w:asciiTheme="minorHAnsi" w:hAnsiTheme="minorHAnsi"/>
+        </w:rPr>
         <w:t>Cloud Computing Lab 7 – Review Week</w:t>
       </w:r>
+      <w:r>
+        <w:rPr>
+          <w:rFonts w:asciiTheme="minorHAnsi" w:hAnsiTheme="minorHAnsi"/>
+        </w:rPr>
+        <w:tab/>
+      </w:r>
+      <w:r>
+        <w:rPr>
+          <w:rFonts w:asciiTheme="minorHAnsi" w:hAnsiTheme="minorHAnsi"/>
+        </w:rPr>
+        <w:tab/>
+      </w:r>
+      <w:r>
+        <w:rPr>
+          <w:rFonts w:asciiTheme="minorHAnsi" w:hAnsiTheme="minorHAnsi"/>
+        </w:rPr>
+        <w:tab/>
+      </w:r>
+      <w:r>
+        <w:rPr>
+          <w:rFonts w:asciiTheme="minorHAnsi" w:hAnsiTheme="minorHAnsi"/>
+        </w:rPr>
+        <w:t xml:space="preserve">        </w:t>
+      </w:r>
+      <w:r>
+        <w:rPr>
+          <w:rFonts w:asciiTheme="minorHAnsi" w:hAnsiTheme="minorHAnsi"/>
+        </w:rPr>
+        <w:t>Word-count: 856</w:t>
+      </w:r>
     </w:p>
     <w:p/>
     <w:p>
       <w:pPr>
         <w:pStyle w:val="Heading2"/>
-      </w:pPr>
-      <w:r>
+        <w:rPr>
+          <w:rFonts w:asciiTheme="minorHAnsi" w:hAnsiTheme="minorHAnsi"/>
+        </w:rPr>
+      </w:pPr>
+      <w:r>
+        <w:rPr>
+          <w:rFonts w:asciiTheme="minorHAnsi" w:hAnsiTheme="minorHAnsi"/>
+        </w:rPr>
         <w:t>Question 1:</w:t>
       </w:r>
     </w:p>
@@ -30,13 +72,7 @@
         <w:rPr>
           <w:sz w:val="24"/>
         </w:rPr>
-        <w:t>“Describe how docker</w:t>
-      </w:r>
-      <w:r>
-        <w:rPr>
-          <w:sz w:val="24"/>
-        </w:rPr>
-        <w:t xml:space="preserve"> can be used to solve the increasing interoperability issues associated with a growing number of software products and versions used in the cloud services. Give specific Examples comparing Docker to Traditional Virtual Machines.</w:t>
+        <w:t>“Describe how docker can be used to solve the increasing interoperability issues associated with a growing number of software products and versions used in the cloud services. Give specific Examples comparing Docker to Traditional Virtual Machines.</w:t>
       </w:r>
     </w:p>
     <w:p>
@@ -58,22 +94,52 @@
     </w:p>
     <w:p>
       <w:pPr>
-        <w:jc w:val="both"/>
-        <w:rPr>
-          <w:sz w:val="24"/>
-        </w:rPr>
-      </w:pPr>
-      <w:r>
-        <w:rPr>
-          <w:sz w:val="24"/>
+        <w:rPr>
+          <w:rFonts w:eastAsia="Times New Roman" w:cs="Times New Roman"/>
+          <w:color w:val="333333"/>
+          <w:sz w:val="24"/>
+          <w:szCs w:val="24"/>
+          <w:lang w:eastAsia="en-GB"/>
+        </w:rPr>
+      </w:pPr>
+      <w:r>
+        <w:rPr>
+          <w:rFonts w:eastAsia="Times New Roman" w:cs="Times New Roman"/>
+          <w:b/>
+          <w:color w:val="333333"/>
+          <w:sz w:val="26"/>
+          <w:szCs w:val="24"/>
+          <w:lang w:eastAsia="en-GB"/>
+        </w:rPr>
+        <w:t xml:space="preserve">Solving </w:t>
+      </w:r>
+      <w:r>
+        <w:rPr>
+          <w:b/>
+          <w:sz w:val="28"/>
         </w:rPr>
         <w:t>Interoperability</w:t>
       </w:r>
       <w:r>
         <w:rPr>
-          <w:sz w:val="24"/>
-        </w:rPr>
-        <w:t xml:space="preserve"> is a massive issue for cloud services. This is due to the devices or software having dependencies or inter-dependencies where they won’t work with each other. Like modifying one piece of software might bring down the entire stack.</w:t>
+          <w:b/>
+          <w:sz w:val="28"/>
+        </w:rPr>
+        <w:t>:</w:t>
+      </w:r>
+    </w:p>
+    <w:p>
+      <w:pPr>
+        <w:jc w:val="both"/>
+        <w:rPr>
+          <w:sz w:val="24"/>
+        </w:rPr>
+      </w:pPr>
+      <w:r>
+        <w:rPr>
+          <w:sz w:val="24"/>
+        </w:rPr>
+        <w:t>Interoperability is a massive issue for cloud services. This is due to the devices or software having dependencies or inter-dependencies where they won’t work with each other. Like modifying one piece of software might bring down the entire stack.</w:t>
       </w:r>
     </w:p>
     <w:p>
@@ -107,27 +173,12 @@
         <w:rPr>
           <w:sz w:val="24"/>
         </w:rPr>
-        <w:t xml:space="preserve">Docker is able to solve the problem of </w:t>
-      </w:r>
-      <w:r>
-        <w:rPr>
-          <w:sz w:val="24"/>
-        </w:rPr>
-        <w:t>Interoperability</w:t>
-      </w:r>
-      <w:r>
-        <w:rPr>
-          <w:sz w:val="24"/>
-        </w:rPr>
-        <w:t xml:space="preserve"> by introducing standardised containers. Basically we can put whatever we want in the container and it’s sealed off from the rest of the software but we can take what we need out when we need it (in this case it’s generally libraries). </w:t>
-      </w:r>
-    </w:p>
-    <w:p>
-      <w:pPr>
-        <w:jc w:val="both"/>
-        <w:rPr>
-          <w:sz w:val="24"/>
-        </w:rPr>
+        <w:t xml:space="preserve">Docker is able to solve the problem of Interoperability by introducing standardised containers. Basically we can put whatever we want in the container and it’s sealed off from the rest of the software but we can take what we need out when we need it (in this case it’s generally libraries). </w:t>
+      </w:r>
+    </w:p>
+    <w:p>
+      <w:pPr>
+        <w:jc w:val="both"/>
       </w:pPr>
       <w:r>
         <w:rPr>
@@ -167,38 +218,20 @@
         <w:rPr>
           <w:sz w:val="24"/>
         </w:rPr>
-        <w:t xml:space="preserve"> we solve the </w:t>
-      </w:r>
-      <w:r>
-        <w:rPr>
-          <w:sz w:val="24"/>
-        </w:rPr>
-        <w:t>Interoperability</w:t>
-      </w:r>
-      <w:r>
-        <w:rPr>
-          <w:sz w:val="24"/>
-        </w:rPr>
-        <w:t xml:space="preserve"> issue by giving a standard way of putting code into an interface, which we can ship around to where we want.</w:t>
-      </w:r>
-    </w:p>
-    <w:p>
-      <w:r>
-        <w:br w:type="page"/>
-      </w:r>
-    </w:p>
-    <w:p>
-      <w:pPr>
-        <w:jc w:val="both"/>
-        <w:rPr>
-          <w:sz w:val="24"/>
-        </w:rPr>
-      </w:pPr>
-      <w:r>
-        <w:rPr>
-          <w:sz w:val="24"/>
-        </w:rPr>
-        <w:lastRenderedPageBreak/>
+        <w:t xml:space="preserve"> we solve the Interoperability issue by giving a standard way of putting code into an interface, which we can ship around to where we want.</w:t>
+      </w:r>
+    </w:p>
+    <w:p>
+      <w:pPr>
+        <w:jc w:val="both"/>
+        <w:rPr>
+          <w:sz w:val="24"/>
+        </w:rPr>
+      </w:pPr>
+      <w:r>
+        <w:rPr>
+          <w:sz w:val="24"/>
+        </w:rPr>
         <w:t>If we compare a Traditional Virtual Server to Docker we can see a number of very significant differences which makes Docker to be the better choice against most Traditional Virtual Servers…</w:t>
       </w:r>
     </w:p>
@@ -277,6 +310,55 @@
     </w:p>
     <w:p>
       <w:pPr>
+        <w:pStyle w:val="ListParagraph"/>
+        <w:numPr>
+          <w:ilvl w:val="0"/>
+          <w:numId w:val="1"/>
+        </w:numPr>
+        <w:jc w:val="both"/>
+        <w:rPr>
+          <w:sz w:val="24"/>
+        </w:rPr>
+      </w:pPr>
+      <w:r>
+        <w:rPr>
+          <w:color w:val="333333"/>
+          <w:shd w:val="clear" w:color="auto" w:fill="FFFFFF"/>
+        </w:rPr>
+        <w:lastRenderedPageBreak/>
+        <w:t xml:space="preserve">Each virtualised application includes not only the </w:t>
+      </w:r>
+      <w:r>
+        <w:rPr>
+          <w:color w:val="333333"/>
+          <w:shd w:val="clear" w:color="auto" w:fill="FFFFFF"/>
+        </w:rPr>
+        <w:t>application</w:t>
+      </w:r>
+      <w:r>
+        <w:rPr>
+          <w:color w:val="333333"/>
+          <w:shd w:val="clear" w:color="auto" w:fill="FFFFFF"/>
+        </w:rPr>
+        <w:t xml:space="preserve"> - which may be only 10s of MB - and the </w:t>
+      </w:r>
+      <w:r>
+        <w:rPr>
+          <w:color w:val="333333"/>
+          <w:shd w:val="clear" w:color="auto" w:fill="FFFFFF"/>
+        </w:rPr>
+        <w:t>necessary</w:t>
+      </w:r>
+      <w:r>
+        <w:rPr>
+          <w:color w:val="333333"/>
+          <w:shd w:val="clear" w:color="auto" w:fill="FFFFFF"/>
+        </w:rPr>
+        <w:t xml:space="preserve"> binaries and libraries, but also an entire guest operating system - which may weigh 10s of GB</w:t>
+      </w:r>
+    </w:p>
+    <w:p>
+      <w:pPr>
         <w:jc w:val="both"/>
         <w:rPr>
           <w:sz w:val="24"/>
@@ -373,7 +455,6 @@
     </w:p>
     <w:p>
       <w:pPr>
-        <w:pStyle w:val="ListParagraph"/>
         <w:jc w:val="both"/>
         <w:rPr>
           <w:sz w:val="24"/>
@@ -483,76 +564,55 @@
           <w:sz w:val="24"/>
         </w:rPr>
       </w:pPr>
-    </w:p>
-    <w:p>
-      <w:pPr>
-        <w:jc w:val="both"/>
-        <w:rPr>
-          <w:sz w:val="24"/>
-        </w:rPr>
-      </w:pPr>
-    </w:p>
-    <w:p>
-      <w:pPr>
-        <w:jc w:val="both"/>
-        <w:rPr>
-          <w:sz w:val="24"/>
-        </w:rPr>
-      </w:pPr>
-    </w:p>
-    <w:p>
-      <w:pPr>
-        <w:jc w:val="both"/>
-        <w:rPr>
-          <w:sz w:val="24"/>
-        </w:rPr>
-      </w:pPr>
-    </w:p>
-    <w:p>
-      <w:pPr>
-        <w:jc w:val="both"/>
-        <w:rPr>
-          <w:sz w:val="24"/>
-        </w:rPr>
-      </w:pPr>
-    </w:p>
-    <w:p>
-      <w:pPr>
-        <w:jc w:val="both"/>
-        <w:rPr>
-          <w:sz w:val="24"/>
-        </w:rPr>
-      </w:pPr>
-    </w:p>
-    <w:p>
-      <w:pPr>
-        <w:jc w:val="both"/>
-        <w:rPr>
-          <w:sz w:val="24"/>
-        </w:rPr>
-      </w:pPr>
-    </w:p>
-    <w:p>
-      <w:pPr>
-        <w:jc w:val="both"/>
-        <w:rPr>
-          <w:sz w:val="24"/>
-        </w:rPr>
-      </w:pPr>
+      <w:r>
+        <w:rPr>
+          <w:sz w:val="24"/>
+        </w:rPr>
+        <w:pict>
+          <v:shapetype id="_x0000_t75" coordsize="21600,21600" o:spt="75" o:preferrelative="t" path="m@4@5l@4@11@9@11@9@5xe" filled="f" stroked="f">
+            <v:stroke joinstyle="miter"/>
+            <v:formulas>
+              <v:f eqn="if lineDrawn pixelLineWidth 0"/>
+              <v:f eqn="sum @0 1 0"/>
+              <v:f eqn="sum 0 0 @1"/>
+              <v:f eqn="prod @2 1 2"/>
+              <v:f eqn="prod @3 21600 pixelWidth"/>
+              <v:f eqn="prod @3 21600 pixelHeight"/>
+              <v:f eqn="sum @0 0 1"/>
+              <v:f eqn="prod @6 1 2"/>
+              <v:f eqn="prod @7 21600 pixelWidth"/>
+              <v:f eqn="sum @8 21600 0"/>
+              <v:f eqn="prod @7 21600 pixelHeight"/>
+              <v:f eqn="sum @10 21600 0"/>
+            </v:formulas>
+            <v:path o:extrusionok="f" gradientshapeok="t" o:connecttype="rect"/>
+            <o:lock v:ext="edit" aspectratio="t"/>
+          </v:shapetype>
+          <v:shape id="_x0000_i1025" type="#_x0000_t75" style="width:362.35pt;height:200.2pt">
+            <v:imagedata r:id="rId8" o:title="container_vs_vm"/>
+          </v:shape>
+        </w:pict>
+      </w:r>
+    </w:p>
+    <w:p>
+      <w:r>
+        <w:br w:type="page"/>
+      </w:r>
     </w:p>
     <w:p>
       <w:pPr>
         <w:jc w:val="both"/>
         <w:rPr>
           <w:b/>
-          <w:sz w:val="24"/>
+          <w:sz w:val="28"/>
         </w:rPr>
       </w:pPr>
       <w:r>
         <w:rPr>
           <w:b/>
-          <w:sz w:val="24"/>
-        </w:rPr>
+          <w:sz w:val="28"/>
+        </w:rPr>
+        <w:lastRenderedPageBreak/>
         <w:t>Automate Image Building:</w:t>
       </w:r>
     </w:p>
@@ -673,28 +733,42 @@
     </w:p>
     <w:p>
       <w:pPr>
-        <w:jc w:val="both"/>
-        <w:rPr>
-          <w:sz w:val="24"/>
-        </w:rPr>
-      </w:pPr>
-      <w:r>
-        <w:rPr>
-          <w:sz w:val="24"/>
+        <w:pStyle w:val="ListParagraph"/>
+        <w:ind w:left="1440"/>
+        <w:jc w:val="both"/>
+        <w:rPr>
+          <w:sz w:val="24"/>
+        </w:rPr>
+      </w:pPr>
+    </w:p>
+    <w:p>
+      <w:pPr>
+        <w:jc w:val="both"/>
+        <w:rPr>
+          <w:b/>
+          <w:sz w:val="28"/>
+        </w:rPr>
+      </w:pPr>
+      <w:r>
+        <w:rPr>
+          <w:b/>
+          <w:sz w:val="28"/>
         </w:rPr>
         <w:t xml:space="preserve">Docker </w:t>
       </w:r>
       <w:proofErr w:type="spellStart"/>
       <w:r>
         <w:rPr>
-          <w:sz w:val="24"/>
+          <w:b/>
+          <w:sz w:val="28"/>
         </w:rPr>
         <w:t>vs</w:t>
       </w:r>
       <w:proofErr w:type="spellEnd"/>
       <w:r>
         <w:rPr>
-          <w:sz w:val="24"/>
+          <w:b/>
+          <w:sz w:val="28"/>
         </w:rPr>
         <w:t xml:space="preserve"> Virtual Machine Summary:</w:t>
       </w:r>
@@ -708,11 +782,15 @@
         </w:numPr>
         <w:jc w:val="both"/>
         <w:rPr>
-          <w:sz w:val="24"/>
-        </w:rPr>
-      </w:pPr>
-      <w:r>
-        <w:rPr>
+          <w:b/>
+          <w:i/>
+          <w:sz w:val="24"/>
+        </w:rPr>
+      </w:pPr>
+      <w:r>
+        <w:rPr>
+          <w:b/>
+          <w:i/>
           <w:sz w:val="24"/>
         </w:rPr>
         <w:t>Traditional VMs</w:t>
@@ -765,11 +843,15 @@
         </w:numPr>
         <w:jc w:val="both"/>
         <w:rPr>
-          <w:sz w:val="24"/>
-        </w:rPr>
-      </w:pPr>
-      <w:r>
-        <w:rPr>
+          <w:b/>
+          <w:i/>
+          <w:sz w:val="24"/>
+        </w:rPr>
+      </w:pPr>
+      <w:r>
+        <w:rPr>
+          <w:b/>
+          <w:i/>
           <w:sz w:val="24"/>
         </w:rPr>
         <w:t>Docker:</w:t>
@@ -810,14 +892,566 @@
     </w:p>
     <w:p>
       <w:pPr>
-        <w:jc w:val="both"/>
-        <w:rPr>
-          <w:sz w:val="24"/>
-        </w:rPr>
-      </w:pPr>
-    </w:p>
-    <w:p>
-      <w:pPr>
+        <w:pStyle w:val="ListParagraph"/>
+        <w:jc w:val="both"/>
+        <w:rPr>
+          <w:b/>
+          <w:sz w:val="32"/>
+        </w:rPr>
+      </w:pPr>
+    </w:p>
+    <w:p>
+      <w:pPr>
+        <w:pBdr>
+          <w:bottom w:val="single" w:sz="4" w:space="1" w:color="auto"/>
+        </w:pBdr>
+        <w:jc w:val="both"/>
+        <w:rPr>
+          <w:b/>
+          <w:sz w:val="32"/>
+        </w:rPr>
+      </w:pPr>
+      <w:r>
+        <w:rPr>
+          <w:b/>
+          <w:sz w:val="32"/>
+        </w:rPr>
+        <w:t>Conclusion:</w:t>
+      </w:r>
+    </w:p>
+    <w:p>
+      <w:pPr>
+        <w:jc w:val="both"/>
+        <w:rPr>
+          <w:b/>
+          <w:sz w:val="28"/>
+        </w:rPr>
+      </w:pPr>
+    </w:p>
+    <w:p>
+      <w:pPr>
+        <w:jc w:val="both"/>
+        <w:rPr>
+          <w:b/>
+          <w:sz w:val="28"/>
+        </w:rPr>
+      </w:pPr>
+      <w:r>
+        <w:rPr>
+          <w:b/>
+          <w:sz w:val="28"/>
+        </w:rPr>
+        <w:t>Overview of what Docker can do:</w:t>
+      </w:r>
+    </w:p>
+    <w:p>
+      <w:pPr>
+        <w:numPr>
+          <w:ilvl w:val="0"/>
+          <w:numId w:val="9"/>
+        </w:numPr>
+        <w:spacing w:beforeAutospacing="1" w:after="100" w:afterAutospacing="1" w:line="384" w:lineRule="atLeast"/>
+        <w:jc w:val="both"/>
+        <w:rPr>
+          <w:rFonts w:eastAsia="Times New Roman" w:cs="Times New Roman"/>
+          <w:color w:val="333333"/>
+          <w:sz w:val="24"/>
+          <w:szCs w:val="24"/>
+          <w:lang w:eastAsia="en-GB"/>
+        </w:rPr>
+      </w:pPr>
+      <w:r>
+        <w:rPr>
+          <w:rFonts w:eastAsia="Times New Roman" w:cs="Times New Roman"/>
+          <w:b/>
+          <w:i/>
+          <w:iCs/>
+          <w:color w:val="333333"/>
+          <w:sz w:val="24"/>
+          <w:szCs w:val="24"/>
+          <w:lang w:eastAsia="en-GB"/>
+        </w:rPr>
+        <w:t>Run applications</w:t>
+      </w:r>
+      <w:r>
+        <w:rPr>
+          <w:rFonts w:eastAsia="Times New Roman" w:cs="Times New Roman"/>
+          <w:b/>
+          <w:color w:val="333333"/>
+          <w:sz w:val="24"/>
+          <w:szCs w:val="24"/>
+          <w:lang w:eastAsia="en-GB"/>
+        </w:rPr>
+        <w:t>:</w:t>
+      </w:r>
+      <w:r>
+        <w:rPr>
+          <w:rFonts w:eastAsia="Times New Roman" w:cs="Times New Roman"/>
+          <w:color w:val="333333"/>
+          <w:sz w:val="24"/>
+          <w:szCs w:val="24"/>
+          <w:lang w:eastAsia="en-GB"/>
+        </w:rPr>
+        <w:t xml:space="preserve"> An open source tool to run application inside of </w:t>
+      </w:r>
+      <w:r>
+        <w:rPr>
+          <w:rFonts w:eastAsia="Times New Roman" w:cs="Times New Roman"/>
+          <w:color w:val="333333"/>
+          <w:sz w:val="24"/>
+          <w:szCs w:val="24"/>
+          <w:lang w:eastAsia="en-GB"/>
+        </w:rPr>
+        <w:t>a</w:t>
+      </w:r>
+      <w:r>
+        <w:rPr>
+          <w:rFonts w:eastAsia="Times New Roman" w:cs="Times New Roman"/>
+          <w:i/>
+          <w:iCs/>
+          <w:color w:val="333333"/>
+          <w:sz w:val="24"/>
+          <w:szCs w:val="24"/>
+          <w:lang w:eastAsia="en-GB"/>
+        </w:rPr>
+        <w:t xml:space="preserve"> Linux container </w:t>
+      </w:r>
+      <w:r>
+        <w:rPr>
+          <w:rFonts w:eastAsia="Times New Roman" w:cs="Times New Roman"/>
+          <w:color w:val="333333"/>
+          <w:sz w:val="24"/>
+          <w:szCs w:val="24"/>
+          <w:lang w:eastAsia="en-GB"/>
+        </w:rPr>
+        <w:t>, a kind of light-weight virtual machine</w:t>
+      </w:r>
+    </w:p>
+    <w:p>
+      <w:pPr>
+        <w:numPr>
+          <w:ilvl w:val="0"/>
+          <w:numId w:val="9"/>
+        </w:numPr>
+        <w:spacing w:beforeAutospacing="1" w:after="100" w:afterAutospacing="1" w:line="384" w:lineRule="atLeast"/>
+        <w:jc w:val="both"/>
+        <w:rPr>
+          <w:rFonts w:eastAsia="Times New Roman" w:cs="Times New Roman"/>
+          <w:color w:val="333333"/>
+          <w:sz w:val="24"/>
+          <w:szCs w:val="24"/>
+          <w:lang w:eastAsia="en-GB"/>
+        </w:rPr>
+      </w:pPr>
+      <w:r>
+        <w:rPr>
+          <w:rFonts w:eastAsia="Times New Roman" w:cs="Times New Roman"/>
+          <w:b/>
+          <w:i/>
+          <w:iCs/>
+          <w:color w:val="333333"/>
+          <w:sz w:val="24"/>
+          <w:szCs w:val="24"/>
+          <w:lang w:eastAsia="en-GB"/>
+        </w:rPr>
+        <w:t>Package applications</w:t>
+      </w:r>
+      <w:r>
+        <w:rPr>
+          <w:rFonts w:eastAsia="Times New Roman" w:cs="Times New Roman"/>
+          <w:color w:val="333333"/>
+          <w:sz w:val="24"/>
+          <w:szCs w:val="24"/>
+          <w:lang w:eastAsia="en-GB"/>
+        </w:rPr>
+        <w:t xml:space="preserve">: In addition to running, it also offers tools to package containerised </w:t>
+      </w:r>
+      <w:r>
+        <w:rPr>
+          <w:rFonts w:eastAsia="Times New Roman" w:cs="Times New Roman"/>
+          <w:color w:val="333333"/>
+          <w:sz w:val="24"/>
+          <w:szCs w:val="24"/>
+          <w:lang w:eastAsia="en-GB"/>
+        </w:rPr>
+        <w:t>applications</w:t>
+      </w:r>
+      <w:r>
+        <w:rPr>
+          <w:rFonts w:eastAsia="Times New Roman" w:cs="Times New Roman"/>
+          <w:color w:val="333333"/>
+          <w:sz w:val="24"/>
+          <w:szCs w:val="24"/>
+          <w:lang w:eastAsia="en-GB"/>
+        </w:rPr>
+        <w:t xml:space="preserve"> through</w:t>
+      </w:r>
+      <w:r>
+        <w:rPr>
+          <w:rFonts w:eastAsia="Times New Roman" w:cs="Times New Roman"/>
+          <w:color w:val="333333"/>
+          <w:sz w:val="24"/>
+          <w:szCs w:val="24"/>
+          <w:lang w:eastAsia="en-GB"/>
+        </w:rPr>
+        <w:t> </w:t>
+      </w:r>
+      <w:r>
+        <w:rPr>
+          <w:rFonts w:eastAsia="Times New Roman" w:cs="Times New Roman"/>
+          <w:i/>
+          <w:iCs/>
+          <w:color w:val="333333"/>
+          <w:sz w:val="24"/>
+          <w:szCs w:val="24"/>
+          <w:lang w:eastAsia="en-GB"/>
+        </w:rPr>
+        <w:t>Docker Files</w:t>
+      </w:r>
+    </w:p>
+    <w:p>
+      <w:pPr>
+        <w:numPr>
+          <w:ilvl w:val="0"/>
+          <w:numId w:val="9"/>
+        </w:numPr>
+        <w:spacing w:beforeAutospacing="1" w:after="100" w:afterAutospacing="1" w:line="384" w:lineRule="atLeast"/>
+        <w:jc w:val="both"/>
+        <w:rPr>
+          <w:rFonts w:eastAsia="Times New Roman" w:cs="Times New Roman"/>
+          <w:color w:val="333333"/>
+          <w:sz w:val="24"/>
+          <w:szCs w:val="24"/>
+          <w:lang w:eastAsia="en-GB"/>
+        </w:rPr>
+      </w:pPr>
+      <w:r>
+        <w:rPr>
+          <w:rFonts w:eastAsia="Times New Roman" w:cs="Times New Roman"/>
+          <w:b/>
+          <w:i/>
+          <w:iCs/>
+          <w:color w:val="333333"/>
+          <w:sz w:val="24"/>
+          <w:szCs w:val="24"/>
+          <w:lang w:eastAsia="en-GB"/>
+        </w:rPr>
+        <w:t>Distribute Application:</w:t>
+      </w:r>
+      <w:r>
+        <w:rPr>
+          <w:rFonts w:eastAsia="Times New Roman" w:cs="Times New Roman"/>
+          <w:color w:val="333333"/>
+          <w:sz w:val="24"/>
+          <w:szCs w:val="24"/>
+          <w:lang w:eastAsia="en-GB"/>
+        </w:rPr>
+        <w:t xml:space="preserve"> Create your own</w:t>
+      </w:r>
+      <w:r>
+        <w:rPr>
+          <w:rFonts w:eastAsia="Times New Roman" w:cs="Times New Roman"/>
+          <w:color w:val="333333"/>
+          <w:sz w:val="24"/>
+          <w:szCs w:val="24"/>
+          <w:lang w:eastAsia="en-GB"/>
+        </w:rPr>
+        <w:t> </w:t>
+      </w:r>
+      <w:r>
+        <w:rPr>
+          <w:rFonts w:eastAsia="Times New Roman" w:cs="Times New Roman"/>
+          <w:i/>
+          <w:iCs/>
+          <w:color w:val="333333"/>
+          <w:sz w:val="24"/>
+          <w:szCs w:val="24"/>
+          <w:lang w:eastAsia="en-GB"/>
+        </w:rPr>
+        <w:t>Docker registries or hubs,</w:t>
+      </w:r>
+      <w:r>
+        <w:rPr>
+          <w:rFonts w:eastAsia="Times New Roman" w:cs="Times New Roman"/>
+          <w:color w:val="333333"/>
+          <w:sz w:val="24"/>
+          <w:szCs w:val="24"/>
+          <w:lang w:eastAsia="en-GB"/>
+        </w:rPr>
+        <w:t xml:space="preserve"> a cloud service for sharing applications and automating workflows.</w:t>
+      </w:r>
+    </w:p>
+    <w:p>
+      <w:pPr>
+        <w:pStyle w:val="Heading3"/>
+        <w:spacing w:before="240" w:after="240"/>
+        <w:jc w:val="both"/>
+        <w:rPr>
+          <w:rFonts w:asciiTheme="minorHAnsi" w:hAnsiTheme="minorHAnsi"/>
+          <w:color w:val="333333"/>
+          <w:sz w:val="28"/>
+          <w:szCs w:val="36"/>
+        </w:rPr>
+      </w:pPr>
+      <w:r>
+        <w:rPr>
+          <w:rFonts w:asciiTheme="minorHAnsi" w:hAnsiTheme="minorHAnsi"/>
+          <w:color w:val="333333"/>
+          <w:sz w:val="28"/>
+          <w:szCs w:val="36"/>
+        </w:rPr>
+        <w:t>Docker Architectural Overview:</w:t>
+      </w:r>
+    </w:p>
+    <w:p>
+      <w:pPr>
+        <w:numPr>
+          <w:ilvl w:val="0"/>
+          <w:numId w:val="9"/>
+        </w:numPr>
+        <w:spacing w:before="100" w:beforeAutospacing="1" w:after="100" w:afterAutospacing="1" w:line="384" w:lineRule="atLeast"/>
+        <w:jc w:val="both"/>
+        <w:rPr>
+          <w:rFonts w:eastAsia="Times New Roman" w:cs="Times New Roman"/>
+          <w:color w:val="333333"/>
+          <w:sz w:val="24"/>
+          <w:szCs w:val="24"/>
+          <w:lang w:eastAsia="en-GB"/>
+        </w:rPr>
+      </w:pPr>
+      <w:r>
+        <w:rPr>
+          <w:rFonts w:eastAsia="Times New Roman" w:cs="Times New Roman"/>
+          <w:color w:val="333333"/>
+          <w:sz w:val="24"/>
+          <w:szCs w:val="24"/>
+          <w:lang w:eastAsia="en-GB"/>
+        </w:rPr>
+        <w:t>Docker uses a client-server architecture</w:t>
+      </w:r>
+    </w:p>
+    <w:p>
+      <w:pPr>
+        <w:numPr>
+          <w:ilvl w:val="0"/>
+          <w:numId w:val="9"/>
+        </w:numPr>
+        <w:spacing w:beforeAutospacing="1" w:after="100" w:afterAutospacing="1" w:line="384" w:lineRule="atLeast"/>
+        <w:jc w:val="both"/>
+        <w:rPr>
+          <w:rFonts w:eastAsia="Times New Roman" w:cs="Times New Roman"/>
+          <w:color w:val="333333"/>
+          <w:sz w:val="24"/>
+          <w:szCs w:val="24"/>
+          <w:lang w:eastAsia="en-GB"/>
+        </w:rPr>
+      </w:pPr>
+      <w:r>
+        <w:rPr>
+          <w:rFonts w:eastAsia="Times New Roman" w:cs="Times New Roman"/>
+          <w:color w:val="333333"/>
+          <w:sz w:val="24"/>
+          <w:szCs w:val="24"/>
+          <w:lang w:eastAsia="en-GB"/>
+        </w:rPr>
+        <w:t>The</w:t>
+      </w:r>
+      <w:r>
+        <w:rPr>
+          <w:rFonts w:eastAsia="Times New Roman" w:cs="Times New Roman"/>
+          <w:color w:val="333333"/>
+          <w:sz w:val="24"/>
+          <w:szCs w:val="24"/>
+          <w:lang w:eastAsia="en-GB"/>
+        </w:rPr>
+        <w:t> </w:t>
+      </w:r>
+      <w:r>
+        <w:rPr>
+          <w:rFonts w:eastAsia="Times New Roman" w:cs="Times New Roman"/>
+          <w:i/>
+          <w:iCs/>
+          <w:color w:val="333333"/>
+          <w:sz w:val="24"/>
+          <w:szCs w:val="24"/>
+          <w:lang w:eastAsia="en-GB"/>
+        </w:rPr>
+        <w:t>Docker client </w:t>
+      </w:r>
+      <w:r>
+        <w:rPr>
+          <w:rFonts w:eastAsia="Times New Roman" w:cs="Times New Roman"/>
+          <w:color w:val="333333"/>
+          <w:sz w:val="24"/>
+          <w:szCs w:val="24"/>
+          <w:lang w:eastAsia="en-GB"/>
+        </w:rPr>
+        <w:t>talks to the</w:t>
+      </w:r>
+      <w:r>
+        <w:rPr>
+          <w:rFonts w:eastAsia="Times New Roman" w:cs="Times New Roman"/>
+          <w:color w:val="333333"/>
+          <w:sz w:val="24"/>
+          <w:szCs w:val="24"/>
+          <w:lang w:eastAsia="en-GB"/>
+        </w:rPr>
+        <w:t> </w:t>
+      </w:r>
+      <w:r>
+        <w:rPr>
+          <w:rFonts w:eastAsia="Times New Roman" w:cs="Times New Roman"/>
+          <w:i/>
+          <w:iCs/>
+          <w:color w:val="333333"/>
+          <w:sz w:val="24"/>
+          <w:szCs w:val="24"/>
+          <w:lang w:eastAsia="en-GB"/>
+        </w:rPr>
+        <w:t>Docker daemon </w:t>
+      </w:r>
+      <w:r>
+        <w:rPr>
+          <w:rFonts w:eastAsia="Times New Roman" w:cs="Times New Roman"/>
+          <w:color w:val="333333"/>
+          <w:sz w:val="24"/>
+          <w:szCs w:val="24"/>
+          <w:lang w:eastAsia="en-GB"/>
+        </w:rPr>
+        <w:t>, which does the heavy lifting of building, running and distributing your Docker containers</w:t>
+      </w:r>
+    </w:p>
+    <w:p>
+      <w:pPr>
+        <w:numPr>
+          <w:ilvl w:val="0"/>
+          <w:numId w:val="9"/>
+        </w:numPr>
+        <w:spacing w:before="100" w:beforeAutospacing="1" w:after="100" w:afterAutospacing="1" w:line="384" w:lineRule="atLeast"/>
+        <w:jc w:val="both"/>
+        <w:rPr>
+          <w:rFonts w:eastAsia="Times New Roman" w:cs="Times New Roman"/>
+          <w:color w:val="333333"/>
+          <w:sz w:val="24"/>
+          <w:szCs w:val="24"/>
+          <w:lang w:eastAsia="en-GB"/>
+        </w:rPr>
+      </w:pPr>
+      <w:r>
+        <w:rPr>
+          <w:rFonts w:eastAsia="Times New Roman" w:cs="Times New Roman"/>
+          <w:color w:val="333333"/>
+          <w:sz w:val="24"/>
+          <w:szCs w:val="24"/>
+          <w:lang w:eastAsia="en-GB"/>
+        </w:rPr>
+        <w:lastRenderedPageBreak/>
+        <w:t>Both the Docker client and the daemon can run on the same system, or you can connect a Docker client to a remote daemon.</w:t>
+      </w:r>
+    </w:p>
+    <w:p>
+      <w:pPr>
+        <w:numPr>
+          <w:ilvl w:val="0"/>
+          <w:numId w:val="9"/>
+        </w:numPr>
+        <w:spacing w:before="100" w:beforeAutospacing="1" w:after="100" w:afterAutospacing="1" w:line="384" w:lineRule="atLeast"/>
+        <w:jc w:val="both"/>
+        <w:rPr>
+          <w:rFonts w:eastAsia="Times New Roman" w:cs="Times New Roman"/>
+          <w:color w:val="333333"/>
+          <w:sz w:val="24"/>
+          <w:szCs w:val="24"/>
+          <w:lang w:eastAsia="en-GB"/>
+        </w:rPr>
+      </w:pPr>
+      <w:r>
+        <w:rPr>
+          <w:rFonts w:eastAsia="Times New Roman" w:cs="Times New Roman"/>
+          <w:color w:val="333333"/>
+          <w:sz w:val="24"/>
+          <w:szCs w:val="24"/>
+          <w:lang w:eastAsia="en-GB"/>
+        </w:rPr>
+        <w:t xml:space="preserve">The Docker client and daemon communicate via sockets or through a </w:t>
+      </w:r>
+      <w:proofErr w:type="spellStart"/>
+      <w:r>
+        <w:rPr>
+          <w:rFonts w:eastAsia="Times New Roman" w:cs="Times New Roman"/>
+          <w:color w:val="333333"/>
+          <w:sz w:val="24"/>
+          <w:szCs w:val="24"/>
+          <w:lang w:eastAsia="en-GB"/>
+        </w:rPr>
+        <w:t>RESTful</w:t>
+      </w:r>
+      <w:proofErr w:type="spellEnd"/>
+      <w:r>
+        <w:rPr>
+          <w:rFonts w:eastAsia="Times New Roman" w:cs="Times New Roman"/>
+          <w:color w:val="333333"/>
+          <w:sz w:val="24"/>
+          <w:szCs w:val="24"/>
+          <w:lang w:eastAsia="en-GB"/>
+        </w:rPr>
+        <w:t xml:space="preserve"> API.</w:t>
+      </w:r>
+    </w:p>
+    <w:p>
+      <w:pPr>
+        <w:spacing w:before="100" w:beforeAutospacing="1" w:after="100" w:afterAutospacing="1" w:line="384" w:lineRule="atLeast"/>
+        <w:jc w:val="both"/>
+        <w:rPr>
+          <w:sz w:val="24"/>
+        </w:rPr>
+      </w:pPr>
+      <w:r>
+        <w:rPr>
+          <w:rFonts w:eastAsia="Times New Roman" w:cs="Times New Roman"/>
+          <w:color w:val="333333"/>
+          <w:sz w:val="24"/>
+          <w:szCs w:val="24"/>
+          <w:lang w:eastAsia="en-GB"/>
+        </w:rPr>
+        <w:t xml:space="preserve">Docker drastically can reduce </w:t>
+      </w:r>
+      <w:r>
+        <w:rPr>
+          <w:sz w:val="24"/>
+        </w:rPr>
+        <w:t>Interoperability;</w:t>
+      </w:r>
+      <w:r>
+        <w:rPr>
+          <w:sz w:val="24"/>
+        </w:rPr>
+        <w:t xml:space="preserve"> this is achieved through eliminating potentially redundant data such as including the OS on each machine </w:t>
+      </w:r>
+      <w:r>
+        <w:rPr>
+          <w:sz w:val="24"/>
+        </w:rPr>
+        <w:t xml:space="preserve">rather than using the </w:t>
+      </w:r>
+      <w:proofErr w:type="spellStart"/>
+      <w:r>
+        <w:rPr>
+          <w:sz w:val="24"/>
+        </w:rPr>
+        <w:t>userspace</w:t>
+      </w:r>
+      <w:proofErr w:type="spellEnd"/>
+      <w:r>
+        <w:rPr>
+          <w:sz w:val="24"/>
+        </w:rPr>
+        <w:t xml:space="preserve">. Furthermore the libraries are accessible through any of the other containers that need to use them. </w:t>
+      </w:r>
+    </w:p>
+    <w:p>
+      <w:pPr>
+        <w:spacing w:before="100" w:beforeAutospacing="1" w:after="100" w:afterAutospacing="1" w:line="384" w:lineRule="atLeast"/>
         <w:jc w:val="both"/>
         <w:rPr>
           <w:sz w:val="24"/>
@@ -825,6 +1459,76 @@
       </w:pPr>
       <w:bookmarkStart w:id="0" w:name="_GoBack"/>
       <w:bookmarkEnd w:id="0"/>
+      <w:r>
+        <w:rPr>
+          <w:sz w:val="24"/>
+        </w:rPr>
+        <w:t>Containers provide a way to isolate and easily manage the data by packing them away into separate locations, each container should be lightweight and shouldn’t contain massive amounts of data, this makes for a great deal of cohesion within the cloud network, reducing overall dependencies and workload on the machine due to there being no need to have all containers running at once. It is easy to make alternations to the containers as they are quick to start and stop and as mentioned should be isolated.</w:t>
+      </w:r>
+    </w:p>
+    <w:p>
+      <w:pPr>
+        <w:spacing w:before="100" w:beforeAutospacing="1" w:after="100" w:afterAutospacing="1" w:line="384" w:lineRule="atLeast"/>
+        <w:jc w:val="both"/>
+        <w:rPr>
+          <w:rFonts w:eastAsia="Times New Roman" w:cs="Times New Roman"/>
+          <w:color w:val="333333"/>
+          <w:szCs w:val="24"/>
+          <w:lang w:eastAsia="en-GB"/>
+        </w:rPr>
+      </w:pPr>
+      <w:r>
+        <w:rPr>
+          <w:sz w:val="24"/>
+        </w:rPr>
+        <w:t xml:space="preserve">Overall Docker proves to be the better option is almost everyway due to its lightweight containerised system and this is clearly apparent as significant vendors such as IBM, Google, AWS, VMware, </w:t>
+      </w:r>
+      <w:proofErr w:type="spellStart"/>
+      <w:proofErr w:type="gramStart"/>
+      <w:r>
+        <w:rPr>
+          <w:sz w:val="24"/>
+        </w:rPr>
+        <w:t>RedHat</w:t>
+      </w:r>
+      <w:proofErr w:type="spellEnd"/>
+      <w:proofErr w:type="gramEnd"/>
+      <w:r>
+        <w:rPr>
+          <w:sz w:val="24"/>
+        </w:rPr>
+        <w:t xml:space="preserve"> </w:t>
+      </w:r>
+      <w:proofErr w:type="spellStart"/>
+      <w:r>
+        <w:rPr>
+          <w:sz w:val="24"/>
+        </w:rPr>
+        <w:t>etc</w:t>
+      </w:r>
+      <w:proofErr w:type="spellEnd"/>
+      <w:r>
+        <w:rPr>
+          <w:sz w:val="24"/>
+        </w:rPr>
+        <w:t xml:space="preserve"> have announced support for docker.</w:t>
+      </w:r>
+    </w:p>
+    <w:p>
+      <w:pPr>
+        <w:jc w:val="both"/>
+        <w:rPr>
+          <w:sz w:val="24"/>
+        </w:rPr>
+      </w:pPr>
+    </w:p>
+    <w:p>
+      <w:pPr>
+        <w:jc w:val="both"/>
+        <w:rPr>
+          <w:sz w:val="24"/>
+        </w:rPr>
+      </w:pPr>
     </w:p>
     <w:p>
       <w:pPr>
@@ -908,7 +1612,7 @@
       </w:pPr>
     </w:p>
     <w:sectPr>
-      <w:headerReference w:type="first" r:id="rId8"/>
+      <w:headerReference w:type="first" r:id="rId9"/>
       <w:pgSz w:w="11906" w:h="16838"/>
       <w:pgMar w:top="1440" w:right="1440" w:bottom="1440" w:left="1440" w:header="708" w:footer="708" w:gutter="0"/>
       <w:cols w:space="708"/>
@@ -1111,6 +1815,155 @@
     </w:lvl>
   </w:abstractNum>
   <w:abstractNum w:abstractNumId="1">
+    <w:nsid w:val="23035614"/>
+    <w:multiLevelType w:val="multilevel"/>
+    <w:tmpl w:val="EA08F3A0"/>
+    <w:lvl w:ilvl="0">
+      <w:start w:val="1"/>
+      <w:numFmt w:val="bullet"/>
+      <w:lvlText w:val=""/>
+      <w:lvlJc w:val="left"/>
+      <w:pPr>
+        <w:tabs>
+          <w:tab w:val="num" w:pos="720"/>
+        </w:tabs>
+        <w:ind w:left="720" w:hanging="360"/>
+      </w:pPr>
+      <w:rPr>
+        <w:rFonts w:ascii="Symbol" w:hAnsi="Symbol" w:hint="default"/>
+        <w:sz w:val="20"/>
+      </w:rPr>
+    </w:lvl>
+    <w:lvl w:ilvl="1" w:tentative="1">
+      <w:start w:val="1"/>
+      <w:numFmt w:val="bullet"/>
+      <w:lvlText w:val="o"/>
+      <w:lvlJc w:val="left"/>
+      <w:pPr>
+        <w:tabs>
+          <w:tab w:val="num" w:pos="1440"/>
+        </w:tabs>
+        <w:ind w:left="1440" w:hanging="360"/>
+      </w:pPr>
+      <w:rPr>
+        <w:rFonts w:ascii="Courier New" w:hAnsi="Courier New" w:hint="default"/>
+        <w:sz w:val="20"/>
+      </w:rPr>
+    </w:lvl>
+    <w:lvl w:ilvl="2" w:tentative="1">
+      <w:start w:val="1"/>
+      <w:numFmt w:val="bullet"/>
+      <w:lvlText w:val=""/>
+      <w:lvlJc w:val="left"/>
+      <w:pPr>
+        <w:tabs>
+          <w:tab w:val="num" w:pos="2160"/>
+        </w:tabs>
+        <w:ind w:left="2160" w:hanging="360"/>
+      </w:pPr>
+      <w:rPr>
+        <w:rFonts w:ascii="Wingdings" w:hAnsi="Wingdings" w:hint="default"/>
+        <w:sz w:val="20"/>
+      </w:rPr>
+    </w:lvl>
+    <w:lvl w:ilvl="3" w:tentative="1">
+      <w:start w:val="1"/>
+      <w:numFmt w:val="bullet"/>
+      <w:lvlText w:val=""/>
+      <w:lvlJc w:val="left"/>
+      <w:pPr>
+        <w:tabs>
+          <w:tab w:val="num" w:pos="2880"/>
+        </w:tabs>
+        <w:ind w:left="2880" w:hanging="360"/>
+      </w:pPr>
+      <w:rPr>
+        <w:rFonts w:ascii="Wingdings" w:hAnsi="Wingdings" w:hint="default"/>
+        <w:sz w:val="20"/>
+      </w:rPr>
+    </w:lvl>
+    <w:lvl w:ilvl="4" w:tentative="1">
+      <w:start w:val="1"/>
+      <w:numFmt w:val="bullet"/>
+      <w:lvlText w:val=""/>
+      <w:lvlJc w:val="left"/>
+      <w:pPr>
+        <w:tabs>
+          <w:tab w:val="num" w:pos="3600"/>
+        </w:tabs>
+        <w:ind w:left="3600" w:hanging="360"/>
+      </w:pPr>
+      <w:rPr>
+        <w:rFonts w:ascii="Wingdings" w:hAnsi="Wingdings" w:hint="default"/>
+        <w:sz w:val="20"/>
+      </w:rPr>
+    </w:lvl>
+    <w:lvl w:ilvl="5" w:tentative="1">
+      <w:start w:val="1"/>
+      <w:numFmt w:val="bullet"/>
+      <w:lvlText w:val=""/>
+      <w:lvlJc w:val="left"/>
+      <w:pPr>
+        <w:tabs>
+          <w:tab w:val="num" w:pos="4320"/>
+        </w:tabs>
+        <w:ind w:left="4320" w:hanging="360"/>
+      </w:pPr>
+      <w:rPr>
+        <w:rFonts w:ascii="Wingdings" w:hAnsi="Wingdings" w:hint="default"/>
+        <w:sz w:val="20"/>
+      </w:rPr>
+    </w:lvl>
+    <w:lvl w:ilvl="6" w:tentative="1">
+      <w:start w:val="1"/>
+      <w:numFmt w:val="bullet"/>
+      <w:lvlText w:val=""/>
+      <w:lvlJc w:val="left"/>
+      <w:pPr>
+        <w:tabs>
+          <w:tab w:val="num" w:pos="5040"/>
+        </w:tabs>
+        <w:ind w:left="5040" w:hanging="360"/>
+      </w:pPr>
+      <w:rPr>
+        <w:rFonts w:ascii="Wingdings" w:hAnsi="Wingdings" w:hint="default"/>
+        <w:sz w:val="20"/>
+      </w:rPr>
+    </w:lvl>
+    <w:lvl w:ilvl="7" w:tentative="1">
+      <w:start w:val="1"/>
+      <w:numFmt w:val="bullet"/>
+      <w:lvlText w:val=""/>
+      <w:lvlJc w:val="left"/>
+      <w:pPr>
+        <w:tabs>
+          <w:tab w:val="num" w:pos="5760"/>
+        </w:tabs>
+        <w:ind w:left="5760" w:hanging="360"/>
+      </w:pPr>
+      <w:rPr>
+        <w:rFonts w:ascii="Wingdings" w:hAnsi="Wingdings" w:hint="default"/>
+        <w:sz w:val="20"/>
+      </w:rPr>
+    </w:lvl>
+    <w:lvl w:ilvl="8" w:tentative="1">
+      <w:start w:val="1"/>
+      <w:numFmt w:val="bullet"/>
+      <w:lvlText w:val=""/>
+      <w:lvlJc w:val="left"/>
+      <w:pPr>
+        <w:tabs>
+          <w:tab w:val="num" w:pos="6480"/>
+        </w:tabs>
+        <w:ind w:left="6480" w:hanging="360"/>
+      </w:pPr>
+      <w:rPr>
+        <w:rFonts w:ascii="Wingdings" w:hAnsi="Wingdings" w:hint="default"/>
+        <w:sz w:val="20"/>
+      </w:rPr>
+    </w:lvl>
+  </w:abstractNum>
+  <w:abstractNum w:abstractNumId="2">
     <w:nsid w:val="283545A7"/>
     <w:multiLevelType w:val="hybridMultilevel"/>
     <w:tmpl w:val="984895DE"/>
@@ -1223,7 +2076,7 @@
       </w:rPr>
     </w:lvl>
   </w:abstractNum>
-  <w:abstractNum w:abstractNumId="2">
+  <w:abstractNum w:abstractNumId="3">
     <w:nsid w:val="34167D97"/>
     <w:multiLevelType w:val="hybridMultilevel"/>
     <w:tmpl w:val="DDD26DA4"/>
@@ -1336,7 +2189,7 @@
       </w:rPr>
     </w:lvl>
   </w:abstractNum>
-  <w:abstractNum w:abstractNumId="3">
+  <w:abstractNum w:abstractNumId="4">
     <w:nsid w:val="373238E5"/>
     <w:multiLevelType w:val="hybridMultilevel"/>
     <w:tmpl w:val="FEA0CF2E"/>
@@ -1449,7 +2302,156 @@
       </w:rPr>
     </w:lvl>
   </w:abstractNum>
-  <w:abstractNum w:abstractNumId="4">
+  <w:abstractNum w:abstractNumId="5">
+    <w:nsid w:val="3EB30994"/>
+    <w:multiLevelType w:val="multilevel"/>
+    <w:tmpl w:val="5F12BF74"/>
+    <w:lvl w:ilvl="0">
+      <w:start w:val="1"/>
+      <w:numFmt w:val="bullet"/>
+      <w:lvlText w:val=""/>
+      <w:lvlJc w:val="left"/>
+      <w:pPr>
+        <w:tabs>
+          <w:tab w:val="num" w:pos="720"/>
+        </w:tabs>
+        <w:ind w:left="720" w:hanging="360"/>
+      </w:pPr>
+      <w:rPr>
+        <w:rFonts w:ascii="Symbol" w:hAnsi="Symbol" w:hint="default"/>
+        <w:sz w:val="20"/>
+      </w:rPr>
+    </w:lvl>
+    <w:lvl w:ilvl="1" w:tentative="1">
+      <w:start w:val="1"/>
+      <w:numFmt w:val="bullet"/>
+      <w:lvlText w:val="o"/>
+      <w:lvlJc w:val="left"/>
+      <w:pPr>
+        <w:tabs>
+          <w:tab w:val="num" w:pos="1440"/>
+        </w:tabs>
+        <w:ind w:left="1440" w:hanging="360"/>
+      </w:pPr>
+      <w:rPr>
+        <w:rFonts w:ascii="Courier New" w:hAnsi="Courier New" w:hint="default"/>
+        <w:sz w:val="20"/>
+      </w:rPr>
+    </w:lvl>
+    <w:lvl w:ilvl="2" w:tentative="1">
+      <w:start w:val="1"/>
+      <w:numFmt w:val="bullet"/>
+      <w:lvlText w:val=""/>
+      <w:lvlJc w:val="left"/>
+      <w:pPr>
+        <w:tabs>
+          <w:tab w:val="num" w:pos="2160"/>
+        </w:tabs>
+        <w:ind w:left="2160" w:hanging="360"/>
+      </w:pPr>
+      <w:rPr>
+        <w:rFonts w:ascii="Wingdings" w:hAnsi="Wingdings" w:hint="default"/>
+        <w:sz w:val="20"/>
+      </w:rPr>
+    </w:lvl>
+    <w:lvl w:ilvl="3" w:tentative="1">
+      <w:start w:val="1"/>
+      <w:numFmt w:val="bullet"/>
+      <w:lvlText w:val=""/>
+      <w:lvlJc w:val="left"/>
+      <w:pPr>
+        <w:tabs>
+          <w:tab w:val="num" w:pos="2880"/>
+        </w:tabs>
+        <w:ind w:left="2880" w:hanging="360"/>
+      </w:pPr>
+      <w:rPr>
+        <w:rFonts w:ascii="Wingdings" w:hAnsi="Wingdings" w:hint="default"/>
+        <w:sz w:val="20"/>
+      </w:rPr>
+    </w:lvl>
+    <w:lvl w:ilvl="4" w:tentative="1">
+      <w:start w:val="1"/>
+      <w:numFmt w:val="bullet"/>
+      <w:lvlText w:val=""/>
+      <w:lvlJc w:val="left"/>
+      <w:pPr>
+        <w:tabs>
+          <w:tab w:val="num" w:pos="3600"/>
+        </w:tabs>
+        <w:ind w:left="3600" w:hanging="360"/>
+      </w:pPr>
+      <w:rPr>
+        <w:rFonts w:ascii="Wingdings" w:hAnsi="Wingdings" w:hint="default"/>
+        <w:sz w:val="20"/>
+      </w:rPr>
+    </w:lvl>
+    <w:lvl w:ilvl="5" w:tentative="1">
+      <w:start w:val="1"/>
+      <w:numFmt w:val="bullet"/>
+      <w:lvlText w:val=""/>
+      <w:lvlJc w:val="left"/>
+      <w:pPr>
+        <w:tabs>
+          <w:tab w:val="num" w:pos="4320"/>
+        </w:tabs>
+        <w:ind w:left="4320" w:hanging="360"/>
+      </w:pPr>
+      <w:rPr>
+        <w:rFonts w:ascii="Wingdings" w:hAnsi="Wingdings" w:hint="default"/>
+        <w:sz w:val="20"/>
+      </w:rPr>
+    </w:lvl>
+    <w:lvl w:ilvl="6" w:tentative="1">
+      <w:start w:val="1"/>
+      <w:numFmt w:val="bullet"/>
+      <w:lvlText w:val=""/>
+      <w:lvlJc w:val="left"/>
+      <w:pPr>
+        <w:tabs>
+          <w:tab w:val="num" w:pos="5040"/>
+        </w:tabs>
+        <w:ind w:left="5040" w:hanging="360"/>
+      </w:pPr>
+      <w:rPr>
+        <w:rFonts w:ascii="Wingdings" w:hAnsi="Wingdings" w:hint="default"/>
+        <w:sz w:val="20"/>
+      </w:rPr>
+    </w:lvl>
+    <w:lvl w:ilvl="7" w:tentative="1">
+      <w:start w:val="1"/>
+      <w:numFmt w:val="bullet"/>
+      <w:lvlText w:val=""/>
+      <w:lvlJc w:val="left"/>
+      <w:pPr>
+        <w:tabs>
+          <w:tab w:val="num" w:pos="5760"/>
+        </w:tabs>
+        <w:ind w:left="5760" w:hanging="360"/>
+      </w:pPr>
+      <w:rPr>
+        <w:rFonts w:ascii="Wingdings" w:hAnsi="Wingdings" w:hint="default"/>
+        <w:sz w:val="20"/>
+      </w:rPr>
+    </w:lvl>
+    <w:lvl w:ilvl="8" w:tentative="1">
+      <w:start w:val="1"/>
+      <w:numFmt w:val="bullet"/>
+      <w:lvlText w:val=""/>
+      <w:lvlJc w:val="left"/>
+      <w:pPr>
+        <w:tabs>
+          <w:tab w:val="num" w:pos="6480"/>
+        </w:tabs>
+        <w:ind w:left="6480" w:hanging="360"/>
+      </w:pPr>
+      <w:rPr>
+        <w:rFonts w:ascii="Wingdings" w:hAnsi="Wingdings" w:hint="default"/>
+        <w:sz w:val="20"/>
+      </w:rPr>
+    </w:lvl>
+  </w:abstractNum>
+  <w:abstractNum w:abstractNumId="6">
     <w:nsid w:val="641F3B6B"/>
     <w:multiLevelType w:val="hybridMultilevel"/>
     <w:tmpl w:val="8B0A8CBE"/>
@@ -1562,7 +2564,7 @@
       </w:rPr>
     </w:lvl>
   </w:abstractNum>
-  <w:abstractNum w:abstractNumId="5">
+  <w:abstractNum w:abstractNumId="7">
     <w:nsid w:val="64667B06"/>
     <w:multiLevelType w:val="hybridMultilevel"/>
     <w:tmpl w:val="BE36BB84"/>
@@ -1675,7 +2677,7 @@
       </w:rPr>
     </w:lvl>
   </w:abstractNum>
-  <w:abstractNum w:abstractNumId="6">
+  <w:abstractNum w:abstractNumId="8">
     <w:nsid w:val="6F804E36"/>
     <w:multiLevelType w:val="hybridMultilevel"/>
     <w:tmpl w:val="6B58A5B8"/>
@@ -1788,7 +2790,7 @@
       </w:rPr>
     </w:lvl>
   </w:abstractNum>
-  <w:abstractNum w:abstractNumId="7">
+  <w:abstractNum w:abstractNumId="9">
     <w:nsid w:val="72556BC3"/>
     <w:multiLevelType w:val="hybridMultilevel"/>
     <w:tmpl w:val="B45016B6"/>
@@ -1905,25 +2907,31 @@
     <w:abstractNumId w:val="0"/>
   </w:num>
   <w:num w:numId="2">
+    <w:abstractNumId w:val="7"/>
+  </w:num>
+  <w:num w:numId="3">
+    <w:abstractNumId w:val="4"/>
+  </w:num>
+  <w:num w:numId="4">
+    <w:abstractNumId w:val="3"/>
+  </w:num>
+  <w:num w:numId="5">
+    <w:abstractNumId w:val="8"/>
+  </w:num>
+  <w:num w:numId="6">
+    <w:abstractNumId w:val="6"/>
+  </w:num>
+  <w:num w:numId="7">
+    <w:abstractNumId w:val="2"/>
+  </w:num>
+  <w:num w:numId="8">
+    <w:abstractNumId w:val="9"/>
+  </w:num>
+  <w:num w:numId="9">
     <w:abstractNumId w:val="5"/>
   </w:num>
-  <w:num w:numId="3">
-    <w:abstractNumId w:val="3"/>
-  </w:num>
-  <w:num w:numId="4">
-    <w:abstractNumId w:val="2"/>
-  </w:num>
-  <w:num w:numId="5">
-    <w:abstractNumId w:val="6"/>
-  </w:num>
-  <w:num w:numId="6">
-    <w:abstractNumId w:val="4"/>
-  </w:num>
-  <w:num w:numId="7">
+  <w:num w:numId="10">
     <w:abstractNumId w:val="1"/>
-  </w:num>
-  <w:num w:numId="8">
-    <w:abstractNumId w:val="7"/>
   </w:num>
 </w:numbering>
 </file>
@@ -2282,6 +3290,22 @@
       <w:contextualSpacing/>
     </w:pPr>
   </w:style>
+  <w:style w:type="character" w:styleId="Emphasis">
+    <w:name w:val="Emphasis"/>
+    <w:basedOn w:val="DefaultParagraphFont"/>
+    <w:uiPriority w:val="20"/>
+    <w:qFormat/>
+    <w:rsid w:val="00023853"/>
+    <w:rPr>
+      <w:i/>
+      <w:iCs/>
+    </w:rPr>
+  </w:style>
+  <w:style w:type="character" w:customStyle="1" w:styleId="apple-converted-space">
+    <w:name w:val="apple-converted-space"/>
+    <w:basedOn w:val="DefaultParagraphFont"/>
+    <w:rsid w:val="00023853"/>
+  </w:style>
 </w:styles>
 </file>
 
@@ -2639,6 +3663,22 @@
       <w:contextualSpacing/>
     </w:pPr>
   </w:style>
+  <w:style w:type="character" w:styleId="Emphasis">
+    <w:name w:val="Emphasis"/>
+    <w:basedOn w:val="DefaultParagraphFont"/>
+    <w:uiPriority w:val="20"/>
+    <w:qFormat/>
+    <w:rsid w:val="00023853"/>
+    <w:rPr>
+      <w:i/>
+      <w:iCs/>
+    </w:rPr>
+  </w:style>
+  <w:style w:type="character" w:customStyle="1" w:styleId="apple-converted-space">
+    <w:name w:val="apple-converted-space"/>
+    <w:basedOn w:val="DefaultParagraphFont"/>
+    <w:rsid w:val="00023853"/>
+  </w:style>
 </w:styles>
 </file>
 

</xml_diff>